<commit_message>
Añadida gran parte de la información
</commit_message>
<xml_diff>
--- a/Directorio GCS/Gestión de la Configuración del Software.docx
+++ b/Directorio GCS/Gestión de la Configuración del Software.docx
@@ -221,7 +221,7 @@
                                 <a:avLst/>
                               </a:prstGeom>
                               <a:blipFill>
-                                <a:blip r:embed="rId6"/>
+                                <a:blip r:embed="rId7"/>
                                 <a:stretch>
                                   <a:fillRect r="-7574"/>
                                 </a:stretch>
@@ -273,7 +273,7 @@
                       <v:path arrowok="t" o:connecttype="custom" o:connectlocs="0,0;7315200,0;7315200,1130373;3620757,733885;0,1092249;0,0" o:connectangles="0,0,0,0,0,0"/>
                     </v:shape>
                     <v:rect id="Rectángulo 151" o:spid="_x0000_s1028" style="position:absolute;width:73152;height:12161;visibility:visible;mso-wrap-style:square;v-text-anchor:middle" o:gfxdata="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" stroked="f" strokeweight="1pt">
-                      <v:fill r:id="rId7" o:title="" recolor="t" rotate="t" type="frame"/>
+                      <v:fill r:id="rId8" o:title="" recolor="t" rotate="t" type="frame"/>
                     </v:rect>
                     <w10:wrap anchorx="page" anchory="page"/>
                   </v:group>
@@ -1522,7 +1522,7 @@
                     </pic:cNvPicPr>
                   </pic:nvPicPr>
                   <pic:blipFill>
-                    <a:blip r:embed="rId8">
+                    <a:blip r:embed="rId9">
                       <a:extLst>
                         <a:ext uri="{28A0092B-C50C-407E-A947-70E740481C1C}">
                           <a14:useLocalDpi xmlns:a14="http://schemas.microsoft.com/office/drawing/2010/main" val="0"/>
@@ -1598,10 +1598,7 @@
         <w:t>Documento del Plan de GCS</w:t>
       </w:r>
       <w:r>
-        <w:t xml:space="preserve"> </w:t>
-      </w:r>
-      <w:r>
-        <w:t xml:space="preserve">IEEE </w:t>
+        <w:t xml:space="preserve"> IEEE </w:t>
       </w:r>
       <w:proofErr w:type="spellStart"/>
       <w:r>
@@ -1614,7 +1611,7 @@
       <w:r>
         <w:t xml:space="preserve">: </w:t>
       </w:r>
-      <w:hyperlink r:id="rId9" w:history="1">
+      <w:hyperlink r:id="rId10" w:history="1">
         <w:r>
           <w:rPr>
             <w:rStyle w:val="Hyperlink"/>
@@ -1633,10 +1630,7 @@
         <w:t>Configuración operativa del sistema software</w:t>
       </w:r>
       <w:r>
-        <w:t xml:space="preserve"> </w:t>
-      </w:r>
-      <w:r>
-        <w:t xml:space="preserve">IEEE </w:t>
+        <w:t xml:space="preserve"> IEEE </w:t>
       </w:r>
       <w:proofErr w:type="spellStart"/>
       <w:r>
@@ -1644,12 +1638,9 @@
       </w:r>
       <w:proofErr w:type="spellEnd"/>
       <w:r>
-        <w:t>. 610.12-1990</w:t>
-      </w:r>
-      <w:r>
-        <w:t xml:space="preserve"> </w:t>
-      </w:r>
-      <w:hyperlink r:id="rId10" w:history="1">
+        <w:t xml:space="preserve">. 610.12-1990 </w:t>
+      </w:r>
+      <w:hyperlink r:id="rId11" w:history="1">
         <w:r>
           <w:rPr>
             <w:rStyle w:val="Hyperlink"/>
@@ -1914,6 +1905,43 @@
       </w:pPr>
       <w:r>
         <w:rPr>
+          <w:sz w:val="24"/>
+          <w:szCs w:val="24"/>
+        </w:rPr>
+        <w:t>En este caso al tratarse de un</w:t>
+      </w:r>
+      <w:r>
+        <w:rPr>
+          <w:sz w:val="24"/>
+          <w:szCs w:val="24"/>
+        </w:rPr>
+        <w:t xml:space="preserve"> proyecto con muy pocos cambios, toda la unidad organizativa ha colaborado en la realización de</w:t>
+      </w:r>
+      <w:r>
+        <w:rPr>
+          <w:sz w:val="24"/>
+          <w:szCs w:val="24"/>
+        </w:rPr>
+        <w:t>l proyecto, a través de videoconferencias y realizando las tareas secuencialmente</w:t>
+      </w:r>
+      <w:r>
+        <w:rPr>
+          <w:sz w:val="24"/>
+          <w:szCs w:val="24"/>
+        </w:rPr>
+        <w:t>.</w:t>
+      </w:r>
+    </w:p>
+    <w:p>
+      <w:pPr>
+        <w:jc w:val="both"/>
+        <w:rPr>
+          <w:sz w:val="24"/>
+          <w:szCs w:val="24"/>
+        </w:rPr>
+      </w:pPr>
+      <w:r>
+        <w:rPr>
           <w:b/>
           <w:bCs/>
           <w:sz w:val="24"/>
@@ -2009,138 +2037,1206 @@
     </w:p>
     <w:p>
       <w:pPr>
-        <w:rPr>
-          <w:b/>
-          <w:bCs/>
-          <w:sz w:val="24"/>
-          <w:szCs w:val="24"/>
-        </w:rPr>
-      </w:pPr>
+        <w:jc w:val="both"/>
+        <w:rPr>
+          <w:b/>
+          <w:bCs/>
+          <w:sz w:val="24"/>
+          <w:szCs w:val="24"/>
+        </w:rPr>
+      </w:pPr>
+      <w:r>
+        <w:rPr>
+          <w:b/>
+          <w:bCs/>
+          <w:sz w:val="24"/>
+          <w:szCs w:val="24"/>
+        </w:rPr>
+        <w:t>Identificaci</w:t>
+      </w:r>
+      <w:r>
+        <w:rPr>
+          <w:b/>
+          <w:bCs/>
+          <w:sz w:val="24"/>
+          <w:szCs w:val="24"/>
+        </w:rPr>
+        <w:t>ó</w:t>
+      </w:r>
+      <w:r>
+        <w:rPr>
+          <w:b/>
+          <w:bCs/>
+          <w:sz w:val="24"/>
+          <w:szCs w:val="24"/>
+        </w:rPr>
+        <w:t>n de los EC y las LB:</w:t>
+      </w:r>
+      <w:r>
+        <w:rPr>
+          <w:sz w:val="24"/>
+          <w:szCs w:val="24"/>
+        </w:rPr>
+        <w:t xml:space="preserve"> </w:t>
+      </w:r>
+      <w:r>
+        <w:rPr>
+          <w:sz w:val="24"/>
+          <w:szCs w:val="24"/>
+        </w:rPr>
+        <w:t>Especificaci</w:t>
+      </w:r>
+      <w:r>
+        <w:rPr>
+          <w:sz w:val="24"/>
+          <w:szCs w:val="24"/>
+        </w:rPr>
+        <w:t>ó</w:t>
+      </w:r>
+      <w:r>
+        <w:rPr>
+          <w:sz w:val="24"/>
+          <w:szCs w:val="24"/>
+        </w:rPr>
+        <w:t>n de requisitos</w:t>
+      </w:r>
+      <w:r>
+        <w:rPr>
+          <w:sz w:val="24"/>
+          <w:szCs w:val="24"/>
+        </w:rPr>
+        <w:t>, modelo funcional del sistema</w:t>
+      </w:r>
+      <w:r>
+        <w:rPr>
+          <w:sz w:val="24"/>
+          <w:szCs w:val="24"/>
+        </w:rPr>
+        <w:t>, código fuente,</w:t>
+      </w:r>
+      <w:r>
+        <w:rPr>
+          <w:sz w:val="24"/>
+          <w:szCs w:val="24"/>
+        </w:rPr>
+        <w:t xml:space="preserve"> </w:t>
+      </w:r>
+      <w:r>
+        <w:rPr>
+          <w:sz w:val="24"/>
+          <w:szCs w:val="24"/>
+        </w:rPr>
+        <w:t>plan de gestión de configuración del software.</w:t>
+      </w:r>
+    </w:p>
+    <w:p>
+      <w:pPr>
+        <w:rPr>
+          <w:b/>
+          <w:bCs/>
+          <w:sz w:val="24"/>
+          <w:szCs w:val="24"/>
+        </w:rPr>
+      </w:pPr>
+      <w:r>
+        <w:rPr>
+          <w:b/>
+          <w:bCs/>
+          <w:sz w:val="24"/>
+          <w:szCs w:val="24"/>
+        </w:rPr>
+        <w:lastRenderedPageBreak/>
+        <w:t>Nombrado de los EC:</w:t>
+      </w:r>
+      <w:r>
+        <w:rPr>
+          <w:b/>
+          <w:bCs/>
+          <w:sz w:val="24"/>
+          <w:szCs w:val="24"/>
+        </w:rPr>
+        <w:t xml:space="preserve"> </w:t>
+      </w:r>
+    </w:p>
+    <w:p>
+      <w:pPr>
+        <w:pStyle w:val="ListParagraph"/>
+        <w:numPr>
+          <w:ilvl w:val="0"/>
+          <w:numId w:val="1"/>
+        </w:numPr>
+        <w:rPr>
+          <w:sz w:val="24"/>
+          <w:szCs w:val="24"/>
+        </w:rPr>
+      </w:pPr>
+      <w:r>
+        <w:rPr>
+          <w:b/>
+          <w:bCs/>
+          <w:sz w:val="24"/>
+          <w:szCs w:val="24"/>
+        </w:rPr>
+        <w:t>Especificac</w:t>
+      </w:r>
+      <w:r>
+        <w:rPr>
+          <w:b/>
+          <w:bCs/>
+          <w:sz w:val="24"/>
+          <w:szCs w:val="24"/>
+        </w:rPr>
+        <w:t>ió</w:t>
+      </w:r>
+      <w:r>
+        <w:rPr>
+          <w:b/>
+          <w:bCs/>
+          <w:sz w:val="24"/>
+          <w:szCs w:val="24"/>
+        </w:rPr>
+        <w:t>n de requisitos</w:t>
+      </w:r>
+      <w:r>
+        <w:rPr>
+          <w:b/>
+          <w:bCs/>
+          <w:sz w:val="24"/>
+          <w:szCs w:val="24"/>
+        </w:rPr>
+        <w:t xml:space="preserve"> (Nueva):</w:t>
+      </w:r>
+      <w:r>
+        <w:rPr>
+          <w:b/>
+          <w:bCs/>
+          <w:sz w:val="24"/>
+          <w:szCs w:val="24"/>
+        </w:rPr>
+        <w:t xml:space="preserve"> </w:t>
+      </w:r>
+      <w:r>
+        <w:rPr>
+          <w:sz w:val="24"/>
+          <w:szCs w:val="24"/>
+        </w:rPr>
+        <w:t>URJ</w:t>
+      </w:r>
+      <w:r>
+        <w:rPr>
+          <w:sz w:val="24"/>
+          <w:szCs w:val="24"/>
+        </w:rPr>
+        <w:t>C</w:t>
+      </w:r>
+      <w:r>
+        <w:rPr>
+          <w:sz w:val="24"/>
+          <w:szCs w:val="24"/>
+        </w:rPr>
+        <w:t>-TTT-</w:t>
+      </w:r>
+      <w:r>
+        <w:rPr>
+          <w:sz w:val="24"/>
+          <w:szCs w:val="24"/>
+        </w:rPr>
+        <w:t>R-1</w:t>
+      </w:r>
+      <w:r>
+        <w:rPr>
+          <w:sz w:val="24"/>
+          <w:szCs w:val="24"/>
+        </w:rPr>
+        <w:t>-</w:t>
+      </w:r>
+      <w:r>
+        <w:rPr>
+          <w:sz w:val="24"/>
+          <w:szCs w:val="24"/>
+        </w:rPr>
+        <w:t>2502</w:t>
+      </w:r>
+    </w:p>
+    <w:p>
+      <w:pPr>
+        <w:pStyle w:val="ListParagraph"/>
+        <w:numPr>
+          <w:ilvl w:val="0"/>
+          <w:numId w:val="1"/>
+        </w:numPr>
+        <w:rPr>
+          <w:b/>
+          <w:bCs/>
+          <w:sz w:val="24"/>
+          <w:szCs w:val="24"/>
+        </w:rPr>
+      </w:pPr>
+      <w:r>
+        <w:rPr>
+          <w:b/>
+          <w:bCs/>
+          <w:sz w:val="24"/>
+          <w:szCs w:val="24"/>
+        </w:rPr>
+        <w:t>Modelo funcional del sistema (Nueva):</w:t>
+      </w:r>
+      <w:r>
+        <w:rPr>
+          <w:b/>
+          <w:bCs/>
+          <w:sz w:val="24"/>
+          <w:szCs w:val="24"/>
+        </w:rPr>
+        <w:t xml:space="preserve"> </w:t>
+      </w:r>
+      <w:r>
+        <w:rPr>
+          <w:sz w:val="24"/>
+          <w:szCs w:val="24"/>
+        </w:rPr>
+        <w:t>URJ</w:t>
+      </w:r>
+      <w:r>
+        <w:rPr>
+          <w:sz w:val="24"/>
+          <w:szCs w:val="24"/>
+        </w:rPr>
+        <w:t>C</w:t>
+      </w:r>
+      <w:r>
+        <w:rPr>
+          <w:sz w:val="24"/>
+          <w:szCs w:val="24"/>
+        </w:rPr>
+        <w:t>-TTT-</w:t>
+      </w:r>
+      <w:r>
+        <w:rPr>
+          <w:sz w:val="24"/>
+          <w:szCs w:val="24"/>
+        </w:rPr>
+        <w:t>D</w:t>
+      </w:r>
+      <w:r>
+        <w:rPr>
+          <w:sz w:val="24"/>
+          <w:szCs w:val="24"/>
+        </w:rPr>
+        <w:t>-1-</w:t>
+      </w:r>
+      <w:r>
+        <w:rPr>
+          <w:sz w:val="24"/>
+          <w:szCs w:val="24"/>
+        </w:rPr>
+        <w:t>2502</w:t>
+      </w:r>
+    </w:p>
+    <w:p>
+      <w:pPr>
+        <w:pStyle w:val="ListParagraph"/>
+        <w:numPr>
+          <w:ilvl w:val="0"/>
+          <w:numId w:val="1"/>
+        </w:numPr>
+        <w:rPr>
+          <w:b/>
+          <w:bCs/>
+          <w:sz w:val="24"/>
+          <w:szCs w:val="24"/>
+        </w:rPr>
+      </w:pPr>
+      <w:r>
+        <w:rPr>
+          <w:b/>
+          <w:bCs/>
+          <w:sz w:val="24"/>
+          <w:szCs w:val="24"/>
+        </w:rPr>
+        <w:t>Código fuente (Nuevo):</w:t>
+      </w:r>
+      <w:r>
+        <w:rPr>
+          <w:b/>
+          <w:bCs/>
+          <w:sz w:val="24"/>
+          <w:szCs w:val="24"/>
+        </w:rPr>
+        <w:t xml:space="preserve"> </w:t>
+      </w:r>
+      <w:r>
+        <w:rPr>
+          <w:sz w:val="24"/>
+          <w:szCs w:val="24"/>
+        </w:rPr>
+        <w:t>URJ</w:t>
+      </w:r>
+      <w:r>
+        <w:rPr>
+          <w:sz w:val="24"/>
+          <w:szCs w:val="24"/>
+        </w:rPr>
+        <w:t>C</w:t>
+      </w:r>
+      <w:r>
+        <w:rPr>
+          <w:sz w:val="24"/>
+          <w:szCs w:val="24"/>
+        </w:rPr>
+        <w:t>-TTT-</w:t>
+      </w:r>
+      <w:r>
+        <w:rPr>
+          <w:sz w:val="24"/>
+          <w:szCs w:val="24"/>
+        </w:rPr>
+        <w:t>S</w:t>
+      </w:r>
+      <w:r>
+        <w:rPr>
+          <w:sz w:val="24"/>
+          <w:szCs w:val="24"/>
+        </w:rPr>
+        <w:t>-1-</w:t>
+      </w:r>
+      <w:r>
+        <w:rPr>
+          <w:sz w:val="24"/>
+          <w:szCs w:val="24"/>
+        </w:rPr>
+        <w:t>2502</w:t>
+      </w:r>
+    </w:p>
+    <w:p>
+      <w:pPr>
+        <w:pStyle w:val="ListParagraph"/>
+        <w:numPr>
+          <w:ilvl w:val="0"/>
+          <w:numId w:val="1"/>
+        </w:numPr>
+        <w:rPr>
+          <w:sz w:val="24"/>
+          <w:szCs w:val="24"/>
+          <w:lang w:val="en-US"/>
+        </w:rPr>
+      </w:pPr>
+      <w:r>
+        <w:rPr>
+          <w:b/>
+          <w:bCs/>
+          <w:sz w:val="24"/>
+          <w:szCs w:val="24"/>
+          <w:lang w:val="en-US"/>
+        </w:rPr>
+        <w:t>PGC Software (Nuevo):</w:t>
+      </w:r>
+      <w:r>
+        <w:rPr>
+          <w:b/>
+          <w:bCs/>
+          <w:sz w:val="24"/>
+          <w:szCs w:val="24"/>
+          <w:lang w:val="en-US"/>
+        </w:rPr>
+        <w:t xml:space="preserve"> </w:t>
+      </w:r>
+      <w:r>
+        <w:rPr>
+          <w:sz w:val="24"/>
+          <w:szCs w:val="24"/>
+          <w:lang w:val="en-US"/>
+        </w:rPr>
+        <w:t>URJ</w:t>
+      </w:r>
+      <w:r>
+        <w:rPr>
+          <w:sz w:val="24"/>
+          <w:szCs w:val="24"/>
+          <w:lang w:val="en-US"/>
+        </w:rPr>
+        <w:t>C</w:t>
+      </w:r>
+      <w:r>
+        <w:rPr>
+          <w:sz w:val="24"/>
+          <w:szCs w:val="24"/>
+          <w:lang w:val="en-US"/>
+        </w:rPr>
+        <w:t>-TTT-</w:t>
+      </w:r>
+      <w:r>
+        <w:rPr>
+          <w:sz w:val="24"/>
+          <w:szCs w:val="24"/>
+          <w:lang w:val="en-US"/>
+        </w:rPr>
+        <w:t>P</w:t>
+      </w:r>
+      <w:r>
+        <w:rPr>
+          <w:sz w:val="24"/>
+          <w:szCs w:val="24"/>
+          <w:lang w:val="en-US"/>
+        </w:rPr>
+        <w:t>-1-</w:t>
+      </w:r>
+      <w:r>
+        <w:rPr>
+          <w:sz w:val="24"/>
+          <w:szCs w:val="24"/>
+          <w:lang w:val="en-US"/>
+        </w:rPr>
+        <w:t>2502</w:t>
+      </w:r>
+    </w:p>
+    <w:p>
+      <w:pPr>
+        <w:rPr>
+          <w:b/>
+          <w:bCs/>
+          <w:sz w:val="24"/>
+          <w:szCs w:val="24"/>
+        </w:rPr>
+      </w:pPr>
+      <w:r>
+        <w:rPr>
+          <w:b/>
+          <w:bCs/>
+          <w:sz w:val="24"/>
+          <w:szCs w:val="24"/>
+        </w:rPr>
+        <w:t>Obtenci</w:t>
+      </w:r>
+      <w:r>
+        <w:rPr>
+          <w:b/>
+          <w:bCs/>
+          <w:sz w:val="24"/>
+          <w:szCs w:val="24"/>
+        </w:rPr>
+        <w:t>ó</w:t>
+      </w:r>
+      <w:r>
+        <w:rPr>
+          <w:b/>
+          <w:bCs/>
+          <w:sz w:val="24"/>
+          <w:szCs w:val="24"/>
+        </w:rPr>
+        <w:t>n de los EC:</w:t>
+      </w:r>
+    </w:p>
+    <w:p>
+      <w:pPr>
+        <w:jc w:val="both"/>
+        <w:rPr>
+          <w:sz w:val="24"/>
+          <w:szCs w:val="24"/>
+        </w:rPr>
+      </w:pPr>
+      <w:r>
+        <w:rPr>
+          <w:sz w:val="24"/>
+          <w:szCs w:val="24"/>
+        </w:rPr>
+        <w:t xml:space="preserve">En este caso no hemos recibido documentación previa del software a modificar, por lo que </w:t>
+      </w:r>
+      <w:r>
+        <w:rPr>
+          <w:sz w:val="24"/>
+          <w:szCs w:val="24"/>
+        </w:rPr>
+        <w:t>no hemos podido recuperar antiguas versiones de la documentación de los elementos controlados, exclusivamente código fuente.</w:t>
+      </w:r>
+    </w:p>
+    <w:p>
+      <w:pPr>
+        <w:rPr>
+          <w:b/>
+          <w:bCs/>
+          <w:sz w:val="24"/>
+          <w:szCs w:val="24"/>
+        </w:rPr>
+      </w:pPr>
+      <w:r>
+        <w:rPr>
+          <w:b/>
+          <w:bCs/>
+          <w:sz w:val="24"/>
+          <w:szCs w:val="24"/>
+        </w:rPr>
+        <w:t xml:space="preserve">Nombrado </w:t>
+      </w:r>
+      <w:r>
+        <w:rPr>
+          <w:b/>
+          <w:bCs/>
+          <w:sz w:val="24"/>
+          <w:szCs w:val="24"/>
+        </w:rPr>
+        <w:t xml:space="preserve">de </w:t>
+      </w:r>
+      <w:r>
+        <w:rPr>
+          <w:b/>
+          <w:bCs/>
+          <w:sz w:val="24"/>
+          <w:szCs w:val="24"/>
+        </w:rPr>
+        <w:t>identificación</w:t>
+      </w:r>
+      <w:r>
+        <w:rPr>
+          <w:b/>
+          <w:bCs/>
+          <w:sz w:val="24"/>
+          <w:szCs w:val="24"/>
+        </w:rPr>
+        <w:t xml:space="preserve"> (Leyenda)</w:t>
+      </w:r>
+      <w:r>
+        <w:rPr>
+          <w:b/>
+          <w:bCs/>
+          <w:sz w:val="24"/>
+          <w:szCs w:val="24"/>
+        </w:rPr>
+        <w:t>:</w:t>
+      </w:r>
+    </w:p>
+    <w:p>
+      <w:pPr>
+        <w:jc w:val="center"/>
+        <w:rPr>
+          <w:b/>
+          <w:bCs/>
+          <w:sz w:val="24"/>
+          <w:szCs w:val="24"/>
+        </w:rPr>
+      </w:pPr>
+      <w:r>
+        <w:rPr>
+          <w:noProof/>
+        </w:rPr>
+        <w:drawing>
+          <wp:inline distT="0" distB="0" distL="0" distR="0" wp14:anchorId="626CB222" wp14:editId="3A238319">
+            <wp:extent cx="4295775" cy="3306445"/>
+            <wp:effectExtent l="0" t="0" r="9525" b="8255"/>
+            <wp:docPr id="2" name="Picture 2"/>
+            <wp:cNvGraphicFramePr>
+              <a:graphicFrameLocks xmlns:a="http://schemas.openxmlformats.org/drawingml/2006/main" noChangeAspect="1"/>
+            </wp:cNvGraphicFramePr>
+            <a:graphic xmlns:a="http://schemas.openxmlformats.org/drawingml/2006/main">
+              <a:graphicData uri="http://schemas.openxmlformats.org/drawingml/2006/picture">
+                <pic:pic xmlns:pic="http://schemas.openxmlformats.org/drawingml/2006/picture">
+                  <pic:nvPicPr>
+                    <pic:cNvPr id="0" name="Picture 1"/>
+                    <pic:cNvPicPr>
+                      <a:picLocks noChangeAspect="1" noChangeArrowheads="1"/>
+                    </pic:cNvPicPr>
+                  </pic:nvPicPr>
+                  <pic:blipFill>
+                    <a:blip r:embed="rId12">
+                      <a:extLst>
+                        <a:ext uri="{28A0092B-C50C-407E-A947-70E740481C1C}">
+                          <a14:useLocalDpi xmlns:a14="http://schemas.microsoft.com/office/drawing/2010/main" val="0"/>
+                        </a:ext>
+                      </a:extLst>
+                    </a:blip>
+                    <a:srcRect/>
+                    <a:stretch>
+                      <a:fillRect/>
+                    </a:stretch>
+                  </pic:blipFill>
+                  <pic:spPr bwMode="auto">
+                    <a:xfrm>
+                      <a:off x="0" y="0"/>
+                      <a:ext cx="4295775" cy="3306445"/>
+                    </a:xfrm>
+                    <a:prstGeom prst="rect">
+                      <a:avLst/>
+                    </a:prstGeom>
+                    <a:noFill/>
+                    <a:ln>
+                      <a:noFill/>
+                    </a:ln>
+                  </pic:spPr>
+                </pic:pic>
+              </a:graphicData>
+            </a:graphic>
+          </wp:inline>
+        </w:drawing>
+      </w:r>
+    </w:p>
+    <w:p>
+      <w:pPr>
+        <w:jc w:val="both"/>
+        <w:rPr>
+          <w:b/>
+          <w:bCs/>
+          <w:sz w:val="24"/>
+          <w:szCs w:val="24"/>
+        </w:rPr>
+      </w:pPr>
+      <w:r>
+        <w:rPr>
+          <w:b/>
+          <w:bCs/>
+          <w:sz w:val="24"/>
+          <w:szCs w:val="24"/>
+        </w:rPr>
+        <w:t>II. Identificaci</w:t>
+      </w:r>
+      <w:r>
+        <w:rPr>
+          <w:b/>
+          <w:bCs/>
+          <w:sz w:val="24"/>
+          <w:szCs w:val="24"/>
+        </w:rPr>
+        <w:t>ó</w:t>
+      </w:r>
+      <w:r>
+        <w:rPr>
+          <w:b/>
+          <w:bCs/>
+          <w:sz w:val="24"/>
+          <w:szCs w:val="24"/>
+        </w:rPr>
+        <w:t xml:space="preserve">n de </w:t>
+      </w:r>
+      <w:r>
+        <w:rPr>
+          <w:b/>
+          <w:bCs/>
+          <w:sz w:val="24"/>
+          <w:szCs w:val="24"/>
+        </w:rPr>
+        <w:t>la necesidad del cambio y documentación.</w:t>
+      </w:r>
+    </w:p>
+    <w:p>
+      <w:pPr>
+        <w:jc w:val="both"/>
+        <w:rPr>
+          <w:sz w:val="24"/>
+          <w:szCs w:val="24"/>
+        </w:rPr>
+      </w:pPr>
+      <w:r>
+        <w:rPr>
+          <w:b/>
+          <w:bCs/>
+          <w:sz w:val="24"/>
+          <w:szCs w:val="24"/>
+        </w:rPr>
+        <w:t>Preparaci</w:t>
+      </w:r>
+      <w:r>
+        <w:rPr>
+          <w:b/>
+          <w:bCs/>
+          <w:sz w:val="24"/>
+          <w:szCs w:val="24"/>
+        </w:rPr>
+        <w:t>ó</w:t>
+      </w:r>
+      <w:r>
+        <w:rPr>
+          <w:b/>
+          <w:bCs/>
+          <w:sz w:val="24"/>
+          <w:szCs w:val="24"/>
+        </w:rPr>
+        <w:t>n de la documentación:</w:t>
+      </w:r>
+      <w:r>
+        <w:rPr>
+          <w:b/>
+          <w:bCs/>
+          <w:sz w:val="24"/>
+          <w:szCs w:val="24"/>
+        </w:rPr>
+        <w:t xml:space="preserve"> </w:t>
+      </w:r>
+      <w:r>
+        <w:rPr>
+          <w:b/>
+          <w:bCs/>
+          <w:sz w:val="24"/>
+          <w:szCs w:val="24"/>
+        </w:rPr>
+        <w:t xml:space="preserve"> </w:t>
+      </w:r>
+      <w:r>
+        <w:rPr>
+          <w:sz w:val="24"/>
+          <w:szCs w:val="24"/>
+        </w:rPr>
+        <w:t xml:space="preserve">Hemos realizado </w:t>
+      </w:r>
+      <w:r>
+        <w:rPr>
+          <w:sz w:val="24"/>
+          <w:szCs w:val="24"/>
+        </w:rPr>
+        <w:t>tres directorios</w:t>
+      </w:r>
+      <w:r>
+        <w:rPr>
+          <w:sz w:val="24"/>
+          <w:szCs w:val="24"/>
+        </w:rPr>
+        <w:t xml:space="preserve">, </w:t>
+      </w:r>
+      <w:r>
+        <w:rPr>
+          <w:sz w:val="24"/>
+          <w:szCs w:val="24"/>
+        </w:rPr>
+        <w:t>Evoluci</w:t>
+      </w:r>
+      <w:r>
+        <w:rPr>
+          <w:sz w:val="24"/>
+          <w:szCs w:val="24"/>
+        </w:rPr>
+        <w:t>ó</w:t>
+      </w:r>
+      <w:r>
+        <w:rPr>
+          <w:sz w:val="24"/>
+          <w:szCs w:val="24"/>
+        </w:rPr>
+        <w:t>n del Software, Gesti</w:t>
+      </w:r>
+      <w:r>
+        <w:rPr>
+          <w:sz w:val="24"/>
+          <w:szCs w:val="24"/>
+        </w:rPr>
+        <w:t>ó</w:t>
+      </w:r>
+      <w:r>
+        <w:rPr>
+          <w:sz w:val="24"/>
+          <w:szCs w:val="24"/>
+        </w:rPr>
+        <w:t>n de la Configuración del Software y Gestión de Proyecto</w:t>
+      </w:r>
+      <w:r>
+        <w:rPr>
+          <w:sz w:val="24"/>
+          <w:szCs w:val="24"/>
+        </w:rPr>
+        <w:t>,</w:t>
+      </w:r>
+      <w:r>
+        <w:rPr>
+          <w:sz w:val="24"/>
+          <w:szCs w:val="24"/>
+        </w:rPr>
+        <w:t xml:space="preserve"> en esos tres directorios debe quedar reflejada documentación suficiente para realizar este proyecto.</w:t>
+      </w:r>
+    </w:p>
+    <w:p>
+      <w:pPr>
+        <w:jc w:val="both"/>
+        <w:rPr>
+          <w:sz w:val="24"/>
+          <w:szCs w:val="24"/>
+        </w:rPr>
+      </w:pPr>
+      <w:r>
+        <w:rPr>
+          <w:b/>
+          <w:bCs/>
+          <w:sz w:val="24"/>
+          <w:szCs w:val="24"/>
+        </w:rPr>
+        <w:t>Completar la documentación</w:t>
+      </w:r>
+      <w:r>
+        <w:rPr>
+          <w:sz w:val="24"/>
+          <w:szCs w:val="24"/>
+        </w:rPr>
+        <w:t>:</w:t>
+      </w:r>
+      <w:r>
+        <w:rPr>
+          <w:sz w:val="24"/>
+          <w:szCs w:val="24"/>
+        </w:rPr>
+        <w:t xml:space="preserve"> A lo largo del proyecto se irá completando la documentación </w:t>
+      </w:r>
+      <w:r>
+        <w:rPr>
+          <w:sz w:val="24"/>
+          <w:szCs w:val="24"/>
+        </w:rPr>
+        <w:t>de manera secuencial hasta la finalización del proyecto, donde esta documentación quedará exclusivamente en modo lectura y no será modificada.</w:t>
+      </w:r>
+    </w:p>
+    <w:p>
+      <w:pPr>
+        <w:jc w:val="both"/>
+        <w:rPr>
+          <w:b/>
+          <w:bCs/>
+          <w:sz w:val="24"/>
+          <w:szCs w:val="24"/>
+        </w:rPr>
+      </w:pPr>
+      <w:r>
+        <w:rPr>
+          <w:b/>
+          <w:bCs/>
+          <w:sz w:val="24"/>
+          <w:szCs w:val="24"/>
+        </w:rPr>
+        <w:t>Revisión</w:t>
+      </w:r>
+      <w:r>
+        <w:rPr>
+          <w:b/>
+          <w:bCs/>
+          <w:sz w:val="24"/>
+          <w:szCs w:val="24"/>
+        </w:rPr>
+        <w:t>:</w:t>
+      </w:r>
+      <w:r>
+        <w:rPr>
+          <w:b/>
+          <w:bCs/>
+          <w:sz w:val="24"/>
+          <w:szCs w:val="24"/>
+        </w:rPr>
+        <w:t xml:space="preserve"> </w:t>
+      </w:r>
+      <w:r>
+        <w:rPr>
+          <w:sz w:val="24"/>
+          <w:szCs w:val="24"/>
+        </w:rPr>
+        <w:t xml:space="preserve">Además de hacer revisiones </w:t>
+      </w:r>
+      <w:r>
+        <w:rPr>
+          <w:sz w:val="24"/>
+          <w:szCs w:val="24"/>
+        </w:rPr>
+        <w:t xml:space="preserve">intermedias </w:t>
+      </w:r>
+      <w:r>
+        <w:rPr>
+          <w:sz w:val="24"/>
+          <w:szCs w:val="24"/>
+        </w:rPr>
+        <w:t xml:space="preserve">antes de realizar cada </w:t>
+      </w:r>
       <w:proofErr w:type="spellStart"/>
       <w:r>
         <w:rPr>
-          <w:b/>
-          <w:bCs/>
-          <w:sz w:val="24"/>
-          <w:szCs w:val="24"/>
-        </w:rPr>
-        <w:t>Identificacion</w:t>
+          <w:sz w:val="24"/>
+          <w:szCs w:val="24"/>
+        </w:rPr>
+        <w:t>commit</w:t>
       </w:r>
       <w:proofErr w:type="spellEnd"/>
       <w:r>
         <w:rPr>
-          <w:b/>
-          <w:bCs/>
-          <w:sz w:val="24"/>
-          <w:szCs w:val="24"/>
-        </w:rPr>
-        <w:t xml:space="preserve"> de los EC y las LB: </w:t>
-      </w:r>
-    </w:p>
-    <w:p>
-      <w:pPr>
-        <w:rPr>
-          <w:b/>
-          <w:bCs/>
-          <w:sz w:val="24"/>
-          <w:szCs w:val="24"/>
-        </w:rPr>
-      </w:pPr>
-      <w:r>
-        <w:rPr>
-          <w:b/>
-          <w:bCs/>
-          <w:sz w:val="24"/>
-          <w:szCs w:val="24"/>
-        </w:rPr>
-        <w:t>Nombrado de los EC:</w:t>
-      </w:r>
-    </w:p>
-    <w:p>
-      <w:pPr>
-        <w:rPr>
-          <w:b/>
-          <w:bCs/>
-          <w:sz w:val="24"/>
-          <w:szCs w:val="24"/>
-        </w:rPr>
-      </w:pPr>
+          <w:sz w:val="24"/>
+          <w:szCs w:val="24"/>
+        </w:rPr>
+        <w:t xml:space="preserve"> en el GitHub,</w:t>
+      </w:r>
+      <w:r>
+        <w:rPr>
+          <w:sz w:val="24"/>
+          <w:szCs w:val="24"/>
+        </w:rPr>
+        <w:t xml:space="preserve"> a</w:t>
+      </w:r>
+      <w:r>
+        <w:rPr>
+          <w:sz w:val="24"/>
+          <w:szCs w:val="24"/>
+        </w:rPr>
+        <w:t xml:space="preserve">l finalizar el proyecto, la supervisora </w:t>
+      </w:r>
+      <w:r>
+        <w:rPr>
+          <w:sz w:val="24"/>
+          <w:szCs w:val="24"/>
+        </w:rPr>
+        <w:t>Paloma Cáceres</w:t>
+      </w:r>
+      <w:r>
+        <w:rPr>
+          <w:sz w:val="24"/>
+          <w:szCs w:val="24"/>
+        </w:rPr>
+        <w:t xml:space="preserve">, hará la revisión final, y evaluará </w:t>
+      </w:r>
+      <w:proofErr w:type="gramStart"/>
+      <w:r>
+        <w:rPr>
+          <w:sz w:val="24"/>
+          <w:szCs w:val="24"/>
+        </w:rPr>
+        <w:t>de acuerdo a</w:t>
+      </w:r>
+      <w:proofErr w:type="gramEnd"/>
+      <w:r>
+        <w:rPr>
+          <w:sz w:val="24"/>
+          <w:szCs w:val="24"/>
+        </w:rPr>
+        <w:t xml:space="preserve"> esta.</w:t>
+      </w:r>
+      <w:r>
+        <w:rPr>
+          <w:b/>
+          <w:bCs/>
+          <w:sz w:val="24"/>
+          <w:szCs w:val="24"/>
+        </w:rPr>
+        <w:t xml:space="preserve"> </w:t>
+      </w:r>
+    </w:p>
+    <w:p>
+      <w:pPr>
+        <w:jc w:val="both"/>
+        <w:rPr>
+          <w:b/>
+          <w:bCs/>
+          <w:sz w:val="24"/>
+          <w:szCs w:val="24"/>
+        </w:rPr>
+      </w:pPr>
+      <w:r>
+        <w:rPr>
+          <w:b/>
+          <w:bCs/>
+          <w:sz w:val="24"/>
+          <w:szCs w:val="24"/>
+        </w:rPr>
+        <w:t>III. An</w:t>
+      </w:r>
+      <w:r>
+        <w:rPr>
+          <w:b/>
+          <w:bCs/>
+          <w:sz w:val="24"/>
+          <w:szCs w:val="24"/>
+        </w:rPr>
+        <w:t>á</w:t>
+      </w:r>
+      <w:r>
+        <w:rPr>
+          <w:b/>
+          <w:bCs/>
+          <w:sz w:val="24"/>
+          <w:szCs w:val="24"/>
+        </w:rPr>
+        <w:t xml:space="preserve">lisis y evaluación de la </w:t>
+      </w:r>
+      <w:r>
+        <w:rPr>
+          <w:b/>
+          <w:bCs/>
+          <w:sz w:val="24"/>
+          <w:szCs w:val="24"/>
+        </w:rPr>
+        <w:t>petición</w:t>
+      </w:r>
+      <w:r>
+        <w:rPr>
+          <w:b/>
+          <w:bCs/>
+          <w:sz w:val="24"/>
+          <w:szCs w:val="24"/>
+        </w:rPr>
+        <w:t>.</w:t>
+      </w:r>
+    </w:p>
+    <w:p>
+      <w:pPr>
+        <w:jc w:val="both"/>
+        <w:rPr>
+          <w:b/>
+          <w:bCs/>
+          <w:sz w:val="24"/>
+          <w:szCs w:val="24"/>
+        </w:rPr>
+      </w:pPr>
+      <w:r>
+        <w:rPr>
+          <w:b/>
+          <w:bCs/>
+          <w:sz w:val="24"/>
+          <w:szCs w:val="24"/>
+        </w:rPr>
+        <w:lastRenderedPageBreak/>
+        <w:t>Evaluación del impac</w:t>
+      </w:r>
+      <w:r>
+        <w:rPr>
+          <w:b/>
+          <w:bCs/>
+          <w:sz w:val="24"/>
+          <w:szCs w:val="24"/>
+        </w:rPr>
+        <w:t>to del cambio:</w:t>
+      </w:r>
+      <w:r>
+        <w:rPr>
+          <w:sz w:val="24"/>
+          <w:szCs w:val="24"/>
+        </w:rPr>
+        <w:t xml:space="preserve"> </w:t>
+      </w:r>
+      <w:r>
+        <w:rPr>
+          <w:sz w:val="24"/>
+          <w:szCs w:val="24"/>
+        </w:rPr>
+        <w:t>El cambio en el software permitirá a los usuarios consultar sus estad</w:t>
+      </w:r>
+      <w:r>
+        <w:rPr>
+          <w:sz w:val="24"/>
+          <w:szCs w:val="24"/>
+        </w:rPr>
+        <w:t>ísticas.</w:t>
+      </w:r>
+    </w:p>
+    <w:p>
+      <w:pPr>
+        <w:jc w:val="both"/>
+        <w:rPr>
+          <w:b/>
+          <w:bCs/>
+          <w:sz w:val="24"/>
+          <w:szCs w:val="24"/>
+        </w:rPr>
+      </w:pPr>
+      <w:r>
+        <w:rPr>
+          <w:b/>
+          <w:bCs/>
+          <w:sz w:val="24"/>
+          <w:szCs w:val="24"/>
+        </w:rPr>
+        <w:t>Cre</w:t>
+      </w:r>
+      <w:r>
+        <w:rPr>
+          <w:b/>
+          <w:bCs/>
+          <w:sz w:val="24"/>
+          <w:szCs w:val="24"/>
+        </w:rPr>
+        <w:t>ación de procedimientos para la revisión del análisis de resultados:</w:t>
+      </w:r>
+      <w:r>
+        <w:rPr>
+          <w:b/>
+          <w:bCs/>
+          <w:sz w:val="24"/>
+          <w:szCs w:val="24"/>
+        </w:rPr>
+        <w:t xml:space="preserve"> </w:t>
+      </w:r>
+      <w:r>
+        <w:rPr>
+          <w:sz w:val="24"/>
+          <w:szCs w:val="24"/>
+        </w:rPr>
+        <w:t>Se generar</w:t>
+      </w:r>
+      <w:r>
+        <w:rPr>
+          <w:sz w:val="24"/>
+          <w:szCs w:val="24"/>
+        </w:rPr>
+        <w:t>á</w:t>
+      </w:r>
+      <w:r>
+        <w:rPr>
+          <w:sz w:val="24"/>
+          <w:szCs w:val="24"/>
+        </w:rPr>
+        <w:t>n una serie de</w:t>
+      </w:r>
+      <w:r>
+        <w:rPr>
+          <w:sz w:val="24"/>
+          <w:szCs w:val="24"/>
+        </w:rPr>
+        <w:t xml:space="preserve"> </w:t>
+      </w:r>
       <w:proofErr w:type="spellStart"/>
       <w:r>
         <w:rPr>
-          <w:b/>
-          <w:bCs/>
-          <w:sz w:val="24"/>
-          <w:szCs w:val="24"/>
-        </w:rPr>
-        <w:t>Obtencion</w:t>
+          <w:sz w:val="24"/>
+          <w:szCs w:val="24"/>
+        </w:rPr>
+        <w:t>test</w:t>
+      </w:r>
+      <w:r>
+        <w:rPr>
+          <w:sz w:val="24"/>
+          <w:szCs w:val="24"/>
+        </w:rPr>
+        <w:t>s</w:t>
       </w:r>
       <w:proofErr w:type="spellEnd"/>
       <w:r>
         <w:rPr>
-          <w:b/>
-          <w:bCs/>
-          <w:sz w:val="24"/>
-          <w:szCs w:val="24"/>
-        </w:rPr>
-        <w:t xml:space="preserve"> de los EC:</w:t>
-      </w:r>
-    </w:p>
-    <w:p>
-      <w:pPr>
-        <w:rPr>
-          <w:b/>
-          <w:bCs/>
-          <w:sz w:val="24"/>
-          <w:szCs w:val="24"/>
-        </w:rPr>
-      </w:pPr>
-      <w:r>
-        <w:rPr>
-          <w:b/>
-          <w:bCs/>
-          <w:sz w:val="24"/>
-          <w:szCs w:val="24"/>
-        </w:rPr>
-        <w:t xml:space="preserve">Nombrado </w:t>
-      </w:r>
-      <w:r>
-        <w:rPr>
-          <w:b/>
-          <w:bCs/>
-          <w:sz w:val="24"/>
-          <w:szCs w:val="24"/>
-        </w:rPr>
-        <w:t xml:space="preserve">de </w:t>
-      </w:r>
-      <w:r>
-        <w:rPr>
-          <w:b/>
-          <w:bCs/>
-          <w:sz w:val="24"/>
-          <w:szCs w:val="24"/>
-        </w:rPr>
-        <w:t>identificación:</w:t>
-      </w:r>
-    </w:p>
-    <w:p>
-      <w:pPr>
-        <w:rPr>
-          <w:b/>
-          <w:bCs/>
-          <w:sz w:val="24"/>
-          <w:szCs w:val="24"/>
-        </w:rPr>
-      </w:pPr>
-      <w:r>
-        <w:rPr>
-          <w:b/>
-          <w:bCs/>
-          <w:sz w:val="24"/>
-          <w:szCs w:val="24"/>
-        </w:rPr>
-        <w:lastRenderedPageBreak/>
-        <w:t>II. Identificaci</w:t>
+          <w:sz w:val="24"/>
+          <w:szCs w:val="24"/>
+        </w:rPr>
+        <w:t xml:space="preserve"> en la segunda parte de la asignatura que probarán </w:t>
+      </w:r>
+      <w:r>
+        <w:rPr>
+          <w:sz w:val="24"/>
+          <w:szCs w:val="24"/>
+        </w:rPr>
+        <w:t>el correcto funcionamiento del software y la correcta implementación.</w:t>
+      </w:r>
+    </w:p>
+    <w:p>
+      <w:pPr>
+        <w:jc w:val="both"/>
+        <w:rPr>
+          <w:b/>
+          <w:bCs/>
+          <w:sz w:val="24"/>
+          <w:szCs w:val="24"/>
+        </w:rPr>
+      </w:pPr>
+      <w:r>
+        <w:rPr>
+          <w:b/>
+          <w:bCs/>
+          <w:sz w:val="24"/>
+          <w:szCs w:val="24"/>
+        </w:rPr>
+        <w:t xml:space="preserve">IV. </w:t>
+      </w:r>
+      <w:r>
+        <w:rPr>
+          <w:b/>
+          <w:bCs/>
+          <w:sz w:val="24"/>
+          <w:szCs w:val="24"/>
+        </w:rPr>
+        <w:t>Aprobaci</w:t>
       </w:r>
       <w:r>
         <w:rPr>
@@ -2158,84 +3254,471 @@
           <w:sz w:val="24"/>
           <w:szCs w:val="24"/>
         </w:rPr>
-        <w:t xml:space="preserve">n de </w:t>
-      </w:r>
-      <w:r>
-        <w:rPr>
-          <w:b/>
-          <w:bCs/>
-          <w:sz w:val="24"/>
-          <w:szCs w:val="24"/>
-        </w:rPr>
-        <w:t>la necesidad del cambio y documentación.</w:t>
-      </w:r>
-    </w:p>
-    <w:p>
-      <w:pPr>
-        <w:rPr>
-          <w:b/>
-          <w:bCs/>
-          <w:sz w:val="24"/>
-          <w:szCs w:val="24"/>
-        </w:rPr>
-      </w:pPr>
+        <w:t>n o desaprobaci</w:t>
+      </w:r>
+      <w:r>
+        <w:rPr>
+          <w:b/>
+          <w:bCs/>
+          <w:sz w:val="24"/>
+          <w:szCs w:val="24"/>
+        </w:rPr>
+        <w:t>ó</w:t>
+      </w:r>
+      <w:r>
+        <w:rPr>
+          <w:b/>
+          <w:bCs/>
+          <w:sz w:val="24"/>
+          <w:szCs w:val="24"/>
+        </w:rPr>
+        <w:t>n</w:t>
+      </w:r>
+      <w:r>
+        <w:rPr>
+          <w:b/>
+          <w:bCs/>
+          <w:sz w:val="24"/>
+          <w:szCs w:val="24"/>
+        </w:rPr>
+        <w:t>.</w:t>
+      </w:r>
+    </w:p>
+    <w:p>
+      <w:pPr>
+        <w:jc w:val="both"/>
+        <w:rPr>
+          <w:sz w:val="24"/>
+          <w:szCs w:val="24"/>
+        </w:rPr>
+      </w:pPr>
+      <w:r>
+        <w:rPr>
+          <w:sz w:val="24"/>
+          <w:szCs w:val="24"/>
+        </w:rPr>
+        <w:t>Paloma Cáceres es la encargada de aprobar este documento y por consiguiente los cambios que se quieren realizar en este proyecto.</w:t>
+      </w:r>
+    </w:p>
+    <w:p>
+      <w:pPr>
+        <w:jc w:val="both"/>
+        <w:rPr>
+          <w:b/>
+          <w:bCs/>
+          <w:sz w:val="24"/>
+          <w:szCs w:val="24"/>
+        </w:rPr>
+      </w:pPr>
+      <w:r>
+        <w:rPr>
+          <w:b/>
+          <w:bCs/>
+          <w:sz w:val="24"/>
+          <w:szCs w:val="24"/>
+        </w:rPr>
+        <w:t>-Control de la interfaz</w:t>
+      </w:r>
+      <w:r>
+        <w:rPr>
+          <w:b/>
+          <w:bCs/>
+          <w:sz w:val="24"/>
+          <w:szCs w:val="24"/>
+        </w:rPr>
+        <w:t xml:space="preserve"> software.</w:t>
+      </w:r>
+    </w:p>
+    <w:p>
+      <w:pPr>
+        <w:jc w:val="both"/>
+        <w:rPr>
+          <w:b/>
+          <w:bCs/>
+          <w:sz w:val="24"/>
+          <w:szCs w:val="24"/>
+        </w:rPr>
+      </w:pPr>
+      <w:r>
+        <w:rPr>
+          <w:b/>
+          <w:bCs/>
+          <w:sz w:val="24"/>
+          <w:szCs w:val="24"/>
+        </w:rPr>
+        <w:t>Index.html</w:t>
+      </w:r>
+      <w:r>
+        <w:rPr>
+          <w:b/>
+          <w:bCs/>
+          <w:sz w:val="24"/>
+          <w:szCs w:val="24"/>
+        </w:rPr>
+        <w:t xml:space="preserve">: </w:t>
+      </w:r>
+      <w:r>
+        <w:rPr>
+          <w:sz w:val="24"/>
+          <w:szCs w:val="24"/>
+        </w:rPr>
+        <w:t xml:space="preserve">Se genera un nuevo </w:t>
+      </w:r>
       <w:proofErr w:type="spellStart"/>
       <w:r>
         <w:rPr>
-          <w:b/>
-          <w:bCs/>
-          <w:sz w:val="24"/>
-          <w:szCs w:val="24"/>
-        </w:rPr>
-        <w:t>Preparacion</w:t>
+          <w:sz w:val="24"/>
+          <w:szCs w:val="24"/>
+        </w:rPr>
+        <w:t>html</w:t>
       </w:r>
       <w:proofErr w:type="spellEnd"/>
       <w:r>
         <w:rPr>
-          <w:b/>
-          <w:bCs/>
-          <w:sz w:val="24"/>
-          <w:szCs w:val="24"/>
-        </w:rPr>
-        <w:t xml:space="preserve"> de la documentación:</w:t>
-      </w:r>
-    </w:p>
-    <w:p>
-      <w:pPr>
-        <w:rPr>
-          <w:b/>
-          <w:bCs/>
-          <w:sz w:val="24"/>
-          <w:szCs w:val="24"/>
-        </w:rPr>
-      </w:pPr>
-      <w:r>
-        <w:rPr>
-          <w:b/>
-          <w:bCs/>
-          <w:sz w:val="24"/>
-          <w:szCs w:val="24"/>
-        </w:rPr>
-        <w:t>Completar la documentación:</w:t>
-      </w:r>
-    </w:p>
-    <w:p>
-      <w:pPr>
-        <w:rPr>
-          <w:b/>
-          <w:bCs/>
-          <w:sz w:val="24"/>
-          <w:szCs w:val="24"/>
-        </w:rPr>
-      </w:pPr>
-      <w:r>
-        <w:rPr>
-          <w:b/>
-          <w:bCs/>
-          <w:sz w:val="24"/>
-          <w:szCs w:val="24"/>
-        </w:rPr>
-        <w:t>Revisión</w:t>
+          <w:sz w:val="24"/>
+          <w:szCs w:val="24"/>
+        </w:rPr>
+        <w:t xml:space="preserve"> en el cual el jugador </w:t>
+      </w:r>
+      <w:r>
+        <w:rPr>
+          <w:sz w:val="24"/>
+          <w:szCs w:val="24"/>
+        </w:rPr>
+        <w:t xml:space="preserve">podrá </w:t>
+      </w:r>
+      <w:r>
+        <w:rPr>
+          <w:sz w:val="24"/>
+          <w:szCs w:val="24"/>
+        </w:rPr>
+        <w:t>elegir entre jugar una partida o consultar las estadísticas del juego.</w:t>
+      </w:r>
+    </w:p>
+    <w:p>
+      <w:pPr>
+        <w:jc w:val="both"/>
+        <w:rPr>
+          <w:b/>
+          <w:bCs/>
+          <w:sz w:val="24"/>
+          <w:szCs w:val="24"/>
+        </w:rPr>
+      </w:pPr>
+      <w:r>
+        <w:rPr>
+          <w:b/>
+          <w:bCs/>
+          <w:sz w:val="24"/>
+          <w:szCs w:val="24"/>
+        </w:rPr>
+        <w:t>Estadisticas.html</w:t>
+      </w:r>
+      <w:r>
+        <w:rPr>
+          <w:b/>
+          <w:bCs/>
+          <w:sz w:val="24"/>
+          <w:szCs w:val="24"/>
+        </w:rPr>
+        <w:t xml:space="preserve">: </w:t>
+      </w:r>
+      <w:r>
+        <w:rPr>
+          <w:sz w:val="24"/>
+          <w:szCs w:val="24"/>
+        </w:rPr>
+        <w:t xml:space="preserve">Se genera este </w:t>
+      </w:r>
+      <w:proofErr w:type="spellStart"/>
+      <w:r>
+        <w:rPr>
+          <w:sz w:val="24"/>
+          <w:szCs w:val="24"/>
+        </w:rPr>
+        <w:t>html</w:t>
+      </w:r>
+      <w:proofErr w:type="spellEnd"/>
+      <w:r>
+        <w:rPr>
+          <w:sz w:val="24"/>
+          <w:szCs w:val="24"/>
+        </w:rPr>
+        <w:t xml:space="preserve"> para poder hacer display de todas las estadísticas </w:t>
+      </w:r>
+      <w:r>
+        <w:rPr>
+          <w:sz w:val="24"/>
+          <w:szCs w:val="24"/>
+        </w:rPr>
+        <w:t>almacenadas</w:t>
+      </w:r>
+      <w:r>
+        <w:rPr>
+          <w:sz w:val="24"/>
+          <w:szCs w:val="24"/>
+        </w:rPr>
+        <w:t>.</w:t>
+      </w:r>
+    </w:p>
+    <w:p>
+      <w:pPr>
+        <w:jc w:val="both"/>
+        <w:rPr>
+          <w:sz w:val="24"/>
+          <w:szCs w:val="24"/>
+        </w:rPr>
+      </w:pPr>
+      <w:r>
+        <w:rPr>
+          <w:b/>
+          <w:bCs/>
+          <w:sz w:val="24"/>
+          <w:szCs w:val="24"/>
+        </w:rPr>
+        <w:t>TicTacToeHandler.java</w:t>
+      </w:r>
+      <w:r>
+        <w:rPr>
+          <w:b/>
+          <w:bCs/>
+          <w:sz w:val="24"/>
+          <w:szCs w:val="24"/>
+        </w:rPr>
+        <w:t xml:space="preserve">: </w:t>
+      </w:r>
+      <w:r>
+        <w:rPr>
+          <w:sz w:val="24"/>
+          <w:szCs w:val="24"/>
+        </w:rPr>
+        <w:t xml:space="preserve">En el método </w:t>
+      </w:r>
+      <w:proofErr w:type="spellStart"/>
+      <w:r>
+        <w:rPr>
+          <w:b/>
+          <w:bCs/>
+          <w:sz w:val="24"/>
+          <w:szCs w:val="24"/>
+        </w:rPr>
+        <w:t>handle</w:t>
+      </w:r>
+      <w:r>
+        <w:rPr>
+          <w:b/>
+          <w:bCs/>
+          <w:sz w:val="24"/>
+          <w:szCs w:val="24"/>
+        </w:rPr>
+        <w:t>TextMessage</w:t>
+      </w:r>
+      <w:proofErr w:type="spellEnd"/>
+      <w:r>
+        <w:rPr>
+          <w:sz w:val="24"/>
+          <w:szCs w:val="24"/>
+        </w:rPr>
+        <w:t>, más específicamente en el case MARK</w:t>
+      </w:r>
+      <w:r>
+        <w:rPr>
+          <w:sz w:val="24"/>
+          <w:szCs w:val="24"/>
+        </w:rPr>
+        <w:t xml:space="preserve">, hay que añadir dos comprobaciones, </w:t>
+      </w:r>
+      <w:proofErr w:type="spellStart"/>
+      <w:proofErr w:type="gramStart"/>
+      <w:r>
+        <w:rPr>
+          <w:sz w:val="24"/>
+          <w:szCs w:val="24"/>
+        </w:rPr>
+        <w:t>game.checkDraw</w:t>
+      </w:r>
+      <w:proofErr w:type="spellEnd"/>
+      <w:proofErr w:type="gramEnd"/>
+      <w:r>
+        <w:rPr>
+          <w:sz w:val="24"/>
+          <w:szCs w:val="24"/>
+        </w:rPr>
+        <w:t>(</w:t>
+      </w:r>
+      <w:proofErr w:type="spellStart"/>
+      <w:r>
+        <w:rPr>
+          <w:sz w:val="24"/>
+          <w:szCs w:val="24"/>
+        </w:rPr>
+        <w:t>msg.data.PlayerId</w:t>
+      </w:r>
+      <w:proofErr w:type="spellEnd"/>
+      <w:r>
+        <w:rPr>
+          <w:sz w:val="24"/>
+          <w:szCs w:val="24"/>
+        </w:rPr>
+        <w:t>)</w:t>
+      </w:r>
+      <w:r>
+        <w:rPr>
+          <w:sz w:val="24"/>
+          <w:szCs w:val="24"/>
+        </w:rPr>
+        <w:t xml:space="preserve">, </w:t>
+      </w:r>
+      <w:r>
+        <w:rPr>
+          <w:sz w:val="24"/>
+          <w:szCs w:val="24"/>
+        </w:rPr>
+        <w:t xml:space="preserve">para saber si la partida esta empatada, y por lo tanto </w:t>
+      </w:r>
+      <w:r>
+        <w:rPr>
+          <w:sz w:val="24"/>
+          <w:szCs w:val="24"/>
+        </w:rPr>
+        <w:t>la partida finaliza y manda las estadísticas al listado de estadísticas como un empate para cada jugador y una partida jugada más para cada jugador. La segunda comprobación e</w:t>
+      </w:r>
+      <w:r>
+        <w:rPr>
+          <w:sz w:val="24"/>
+          <w:szCs w:val="24"/>
+        </w:rPr>
+        <w:t xml:space="preserve">s </w:t>
+      </w:r>
+      <w:proofErr w:type="spellStart"/>
+      <w:proofErr w:type="gramStart"/>
+      <w:r>
+        <w:rPr>
+          <w:sz w:val="24"/>
+          <w:szCs w:val="24"/>
+        </w:rPr>
+        <w:t>game.checkWinner</w:t>
+      </w:r>
+      <w:proofErr w:type="spellEnd"/>
+      <w:proofErr w:type="gramEnd"/>
+      <w:r>
+        <w:rPr>
+          <w:sz w:val="24"/>
+          <w:szCs w:val="24"/>
+        </w:rPr>
+        <w:t>(</w:t>
+      </w:r>
+      <w:proofErr w:type="spellStart"/>
+      <w:r>
+        <w:rPr>
+          <w:sz w:val="24"/>
+          <w:szCs w:val="24"/>
+        </w:rPr>
+        <w:t>msg.data.PlayerId</w:t>
+      </w:r>
+      <w:proofErr w:type="spellEnd"/>
+      <w:r>
+        <w:rPr>
+          <w:sz w:val="24"/>
+          <w:szCs w:val="24"/>
+        </w:rPr>
+        <w:t>)</w:t>
+      </w:r>
+      <w:r>
+        <w:rPr>
+          <w:sz w:val="24"/>
+          <w:szCs w:val="24"/>
+        </w:rPr>
+        <w:t>, que comprueba si el usuario ha ganado, en caso de que sea TRUE, ese jugador recibirá un +1 en partidas ganadas y el rival, por consiguiente, un +1 en partidas perdidas, además los dos aumentan en 1 sus partidas jugadas.</w:t>
+      </w:r>
+      <w:r>
+        <w:rPr>
+          <w:sz w:val="24"/>
+          <w:szCs w:val="24"/>
+        </w:rPr>
+        <w:t xml:space="preserve"> </w:t>
+      </w:r>
+    </w:p>
+    <w:p>
+      <w:pPr>
+        <w:jc w:val="both"/>
+        <w:rPr>
+          <w:sz w:val="24"/>
+          <w:szCs w:val="24"/>
+        </w:rPr>
+      </w:pPr>
+      <w:r>
+        <w:rPr>
+          <w:noProof/>
+        </w:rPr>
+        <w:drawing>
+          <wp:anchor distT="0" distB="0" distL="114300" distR="114300" simplePos="0" relativeHeight="251666432" behindDoc="0" locked="0" layoutInCell="1" allowOverlap="1" wp14:anchorId="64A3D568" wp14:editId="10D11580">
+            <wp:simplePos x="0" y="0"/>
+            <wp:positionH relativeFrom="margin">
+              <wp:align>center</wp:align>
+            </wp:positionH>
+            <wp:positionV relativeFrom="paragraph">
+              <wp:posOffset>459858</wp:posOffset>
+            </wp:positionV>
+            <wp:extent cx="6898263" cy="1391478"/>
+            <wp:effectExtent l="0" t="0" r="0" b="0"/>
+            <wp:wrapSquare wrapText="bothSides"/>
+            <wp:docPr id="8" name="Picture 8"/>
+            <wp:cNvGraphicFramePr>
+              <a:graphicFrameLocks xmlns:a="http://schemas.openxmlformats.org/drawingml/2006/main" noChangeAspect="1"/>
+            </wp:cNvGraphicFramePr>
+            <a:graphic xmlns:a="http://schemas.openxmlformats.org/drawingml/2006/main">
+              <a:graphicData uri="http://schemas.openxmlformats.org/drawingml/2006/picture">
+                <pic:pic xmlns:pic="http://schemas.openxmlformats.org/drawingml/2006/picture">
+                  <pic:nvPicPr>
+                    <pic:cNvPr id="0" name="Picture 16"/>
+                    <pic:cNvPicPr>
+                      <a:picLocks noChangeAspect="1" noChangeArrowheads="1"/>
+                    </pic:cNvPicPr>
+                  </pic:nvPicPr>
+                  <pic:blipFill rotWithShape="1">
+                    <a:blip r:embed="rId13">
+                      <a:extLst>
+                        <a:ext uri="{28A0092B-C50C-407E-A947-70E740481C1C}">
+                          <a14:useLocalDpi xmlns:a14="http://schemas.microsoft.com/office/drawing/2010/main" val="0"/>
+                        </a:ext>
+                      </a:extLst>
+                    </a:blip>
+                    <a:srcRect t="8162" b="29755"/>
+                    <a:stretch/>
+                  </pic:blipFill>
+                  <pic:spPr bwMode="auto">
+                    <a:xfrm>
+                      <a:off x="0" y="0"/>
+                      <a:ext cx="6898263" cy="1391478"/>
+                    </a:xfrm>
+                    <a:prstGeom prst="rect">
+                      <a:avLst/>
+                    </a:prstGeom>
+                    <a:noFill/>
+                    <a:ln>
+                      <a:noFill/>
+                    </a:ln>
+                    <a:extLst>
+                      <a:ext uri="{53640926-AAD7-44D8-BBD7-CCE9431645EC}">
+                        <a14:shadowObscured xmlns:a14="http://schemas.microsoft.com/office/drawing/2010/main"/>
+                      </a:ext>
+                    </a:extLst>
+                  </pic:spPr>
+                </pic:pic>
+              </a:graphicData>
+            </a:graphic>
+          </wp:anchor>
+        </w:drawing>
+      </w:r>
+      <w:r>
+        <w:rPr>
+          <w:b/>
+          <w:bCs/>
+          <w:sz w:val="24"/>
+          <w:szCs w:val="24"/>
+        </w:rPr>
+        <w:t>Estadisticas.java</w:t>
       </w:r>
       <w:r>
         <w:rPr>
@@ -2246,321 +3729,21 @@
         </w:rPr>
         <w:t>:</w:t>
       </w:r>
-    </w:p>
-    <w:p>
-      <w:pPr>
-        <w:rPr>
-          <w:b/>
-          <w:bCs/>
-          <w:sz w:val="24"/>
-          <w:szCs w:val="24"/>
-        </w:rPr>
-      </w:pPr>
-      <w:r>
-        <w:rPr>
-          <w:b/>
-          <w:bCs/>
-          <w:sz w:val="24"/>
-          <w:szCs w:val="24"/>
-        </w:rPr>
-        <w:t>III. An</w:t>
-      </w:r>
-      <w:r>
-        <w:rPr>
-          <w:b/>
-          <w:bCs/>
-          <w:sz w:val="24"/>
-          <w:szCs w:val="24"/>
-        </w:rPr>
-        <w:t>á</w:t>
-      </w:r>
-      <w:r>
-        <w:rPr>
-          <w:b/>
-          <w:bCs/>
-          <w:sz w:val="24"/>
-          <w:szCs w:val="24"/>
-        </w:rPr>
-        <w:t xml:space="preserve">lisis y evaluación de la </w:t>
-      </w:r>
-      <w:r>
-        <w:rPr>
-          <w:b/>
-          <w:bCs/>
-          <w:sz w:val="24"/>
-          <w:szCs w:val="24"/>
-        </w:rPr>
-        <w:t>petición</w:t>
-      </w:r>
-      <w:r>
-        <w:rPr>
-          <w:b/>
-          <w:bCs/>
-          <w:sz w:val="24"/>
-          <w:szCs w:val="24"/>
-        </w:rPr>
-        <w:t>.</w:t>
-      </w:r>
-    </w:p>
-    <w:p>
-      <w:pPr>
-        <w:rPr>
-          <w:b/>
-          <w:bCs/>
-          <w:sz w:val="24"/>
-          <w:szCs w:val="24"/>
-        </w:rPr>
-      </w:pPr>
-      <w:r>
-        <w:rPr>
-          <w:b/>
-          <w:bCs/>
-          <w:sz w:val="24"/>
-          <w:szCs w:val="24"/>
-        </w:rPr>
-        <w:t>Evaluación del impac</w:t>
-      </w:r>
-      <w:r>
-        <w:rPr>
-          <w:b/>
-          <w:bCs/>
-          <w:sz w:val="24"/>
-          <w:szCs w:val="24"/>
-        </w:rPr>
-        <w:t>to del cambio:</w:t>
-      </w:r>
-    </w:p>
-    <w:p>
-      <w:pPr>
-        <w:rPr>
-          <w:b/>
-          <w:bCs/>
-          <w:sz w:val="24"/>
-          <w:szCs w:val="24"/>
-        </w:rPr>
-      </w:pPr>
-      <w:r>
-        <w:rPr>
-          <w:b/>
-          <w:bCs/>
-          <w:sz w:val="24"/>
-          <w:szCs w:val="24"/>
-        </w:rPr>
-        <w:t>Cre</w:t>
-      </w:r>
-      <w:r>
-        <w:rPr>
-          <w:b/>
-          <w:bCs/>
-          <w:sz w:val="24"/>
-          <w:szCs w:val="24"/>
-        </w:rPr>
-        <w:t>ación de procedimientos para la revisión del análisis de resultados:</w:t>
-      </w:r>
-    </w:p>
-    <w:p>
-      <w:pPr>
-        <w:rPr>
-          <w:b/>
-          <w:bCs/>
-          <w:sz w:val="24"/>
-          <w:szCs w:val="24"/>
-        </w:rPr>
-      </w:pPr>
-      <w:r>
-        <w:rPr>
-          <w:b/>
-          <w:bCs/>
-          <w:sz w:val="24"/>
-          <w:szCs w:val="24"/>
-        </w:rPr>
-        <w:t xml:space="preserve">IV. </w:t>
-      </w:r>
-      <w:r>
-        <w:rPr>
-          <w:b/>
-          <w:bCs/>
-          <w:sz w:val="24"/>
-          <w:szCs w:val="24"/>
-        </w:rPr>
-        <w:t>Aprobaci</w:t>
-      </w:r>
-      <w:r>
-        <w:rPr>
-          <w:b/>
-          <w:bCs/>
-          <w:sz w:val="24"/>
-          <w:szCs w:val="24"/>
-        </w:rPr>
-        <w:t>ó</w:t>
-      </w:r>
-      <w:r>
-        <w:rPr>
-          <w:b/>
-          <w:bCs/>
-          <w:sz w:val="24"/>
-          <w:szCs w:val="24"/>
-        </w:rPr>
-        <w:t>n o desaprobaci</w:t>
-      </w:r>
-      <w:r>
-        <w:rPr>
-          <w:b/>
-          <w:bCs/>
-          <w:sz w:val="24"/>
-          <w:szCs w:val="24"/>
-        </w:rPr>
-        <w:t>ó</w:t>
-      </w:r>
-      <w:r>
-        <w:rPr>
-          <w:b/>
-          <w:bCs/>
-          <w:sz w:val="24"/>
-          <w:szCs w:val="24"/>
-        </w:rPr>
-        <w:t>n</w:t>
-      </w:r>
-      <w:r>
-        <w:rPr>
-          <w:b/>
-          <w:bCs/>
-          <w:sz w:val="24"/>
-          <w:szCs w:val="24"/>
-        </w:rPr>
-        <w:t>.</w:t>
-      </w:r>
-    </w:p>
-    <w:p>
-      <w:pPr>
-        <w:rPr>
-          <w:b/>
-          <w:bCs/>
-          <w:sz w:val="24"/>
-          <w:szCs w:val="24"/>
-        </w:rPr>
-      </w:pPr>
-      <w:r>
-        <w:rPr>
-          <w:b/>
-          <w:bCs/>
-          <w:sz w:val="24"/>
-          <w:szCs w:val="24"/>
-        </w:rPr>
-        <w:t>Tut</w:t>
-      </w:r>
-      <w:r>
-        <w:rPr>
-          <w:b/>
-          <w:bCs/>
-          <w:sz w:val="24"/>
-          <w:szCs w:val="24"/>
-        </w:rPr>
-        <w:t>orías, dudas en clase, correos.</w:t>
-      </w:r>
-    </w:p>
-    <w:p>
-      <w:pPr>
-        <w:rPr>
-          <w:b/>
-          <w:bCs/>
-          <w:sz w:val="24"/>
-          <w:szCs w:val="24"/>
-        </w:rPr>
-      </w:pPr>
-      <w:r>
-        <w:rPr>
-          <w:b/>
-          <w:bCs/>
-          <w:sz w:val="24"/>
-          <w:szCs w:val="24"/>
-        </w:rPr>
-        <w:t>-Control de la interfaz</w:t>
-      </w:r>
-      <w:r>
-        <w:rPr>
-          <w:b/>
-          <w:bCs/>
-          <w:sz w:val="24"/>
-          <w:szCs w:val="24"/>
-        </w:rPr>
-        <w:t xml:space="preserve"> software.</w:t>
-      </w:r>
-    </w:p>
-    <w:p>
-      <w:pPr>
-        <w:rPr>
-          <w:b/>
-          <w:bCs/>
-          <w:sz w:val="24"/>
-          <w:szCs w:val="24"/>
-        </w:rPr>
-      </w:pPr>
-      <w:r>
-        <w:rPr>
-          <w:b/>
-          <w:bCs/>
-          <w:sz w:val="24"/>
-          <w:szCs w:val="24"/>
-        </w:rPr>
-        <w:t>Index.html</w:t>
-      </w:r>
-    </w:p>
-    <w:p>
-      <w:pPr>
-        <w:rPr>
-          <w:b/>
-          <w:bCs/>
-          <w:sz w:val="24"/>
-          <w:szCs w:val="24"/>
-        </w:rPr>
-      </w:pPr>
-      <w:r>
-        <w:rPr>
-          <w:b/>
-          <w:bCs/>
-          <w:sz w:val="24"/>
-          <w:szCs w:val="24"/>
-        </w:rPr>
-        <w:t>Estadisticas.html</w:t>
-      </w:r>
-    </w:p>
-    <w:p>
-      <w:pPr>
-        <w:rPr>
-          <w:b/>
-          <w:bCs/>
-          <w:sz w:val="24"/>
-          <w:szCs w:val="24"/>
-        </w:rPr>
-      </w:pPr>
-      <w:r>
-        <w:rPr>
-          <w:b/>
-          <w:bCs/>
-          <w:sz w:val="24"/>
-          <w:szCs w:val="24"/>
-        </w:rPr>
-        <w:t>TicTacToeHandler.java</w:t>
-      </w:r>
-    </w:p>
-    <w:p>
-      <w:pPr>
-        <w:rPr>
-          <w:b/>
-          <w:bCs/>
-          <w:sz w:val="24"/>
-          <w:szCs w:val="24"/>
-        </w:rPr>
-      </w:pPr>
-      <w:r>
-        <w:rPr>
-          <w:b/>
-          <w:bCs/>
-          <w:sz w:val="24"/>
-          <w:szCs w:val="24"/>
-        </w:rPr>
-        <w:t>Estadisticas.java</w:t>
+      <w:r>
+        <w:rPr>
+          <w:b/>
+          <w:bCs/>
+          <w:sz w:val="24"/>
+          <w:szCs w:val="24"/>
+        </w:rPr>
+        <w:t xml:space="preserve"> </w:t>
+      </w:r>
+      <w:r>
+        <w:rPr>
+          <w:sz w:val="24"/>
+          <w:szCs w:val="24"/>
+        </w:rPr>
+        <w:t>En esta clase se define el tipo estadística y se almacena el listado con todos los atributos que deseamos conocer, como se aprecia en el ejemplo.</w:t>
       </w:r>
     </w:p>
     <w:p>
@@ -2572,33 +3755,64 @@
           <w:szCs w:val="32"/>
         </w:rPr>
       </w:pPr>
-      <w:r>
+    </w:p>
+    <w:p>
+      <w:pPr>
         <w:rPr>
           <w:b/>
           <w:bCs/>
           <w:sz w:val="32"/>
           <w:szCs w:val="32"/>
         </w:rPr>
-        <w:t>Calendario de la GCS.</w:t>
-      </w:r>
-    </w:p>
-    <w:p>
-      <w:pPr>
+      </w:pPr>
+      <w:r>
         <w:rPr>
           <w:b/>
           <w:bCs/>
           <w:sz w:val="32"/>
           <w:szCs w:val="32"/>
         </w:rPr>
-      </w:pPr>
-      <w:r>
+        <w:t>Calendario de la GCS.</w:t>
+      </w:r>
+    </w:p>
+    <w:p>
+      <w:pPr>
         <w:rPr>
           <w:b/>
           <w:bCs/>
           <w:sz w:val="32"/>
           <w:szCs w:val="32"/>
         </w:rPr>
-        <w:t>Celia</w:t>
+      </w:pPr>
+      <w:r>
+        <w:rPr>
+          <w:sz w:val="24"/>
+          <w:szCs w:val="24"/>
+        </w:rPr>
+        <w:t xml:space="preserve">Aquí vemos una versión simplificada de Microsoft Project, aunque el calendario de la GCS está mejor reflejado en el documento Gestión de Proyecto Software, junto con Diagramas de </w:t>
+      </w:r>
+      <w:proofErr w:type="spellStart"/>
+      <w:r>
+        <w:rPr>
+          <w:sz w:val="24"/>
+          <w:szCs w:val="24"/>
+        </w:rPr>
+        <w:t>Gant</w:t>
+      </w:r>
+      <w:proofErr w:type="spellEnd"/>
+      <w:r>
+        <w:rPr>
+          <w:sz w:val="24"/>
+          <w:szCs w:val="24"/>
+        </w:rPr>
+        <w:t xml:space="preserve"> y </w:t>
+      </w:r>
+      <w:r>
+        <w:rPr>
+          <w:sz w:val="24"/>
+          <w:szCs w:val="24"/>
+        </w:rPr>
+        <w:t>redes de precedencia (información análoga a PERT).</w:t>
       </w:r>
     </w:p>
     <w:p>
@@ -2612,512 +3826,138 @@
       </w:pPr>
       <w:r>
         <w:rPr>
+          <w:noProof/>
+        </w:rPr>
+        <w:lastRenderedPageBreak/>
+        <mc:AlternateContent>
+          <mc:Choice Requires="wps">
+            <w:drawing>
+              <wp:inline distT="0" distB="0" distL="0" distR="0" wp14:anchorId="11B0F26B" wp14:editId="4263F269">
+                <wp:extent cx="308610" cy="308610"/>
+                <wp:effectExtent l="0" t="0" r="0" b="0"/>
+                <wp:docPr id="3" name="Rectangle 3"/>
+                <wp:cNvGraphicFramePr>
+                  <a:graphicFrameLocks xmlns:a="http://schemas.openxmlformats.org/drawingml/2006/main" noChangeAspect="1"/>
+                </wp:cNvGraphicFramePr>
+                <a:graphic xmlns:a="http://schemas.openxmlformats.org/drawingml/2006/main">
+                  <a:graphicData uri="http://schemas.microsoft.com/office/word/2010/wordprocessingShape">
+                    <wps:wsp>
+                      <wps:cNvSpPr>
+                        <a:spLocks noChangeAspect="1" noChangeArrowheads="1"/>
+                      </wps:cNvSpPr>
+                      <wps:spPr bwMode="auto">
+                        <a:xfrm>
+                          <a:off x="0" y="0"/>
+                          <a:ext cx="308610" cy="308610"/>
+                        </a:xfrm>
+                        <a:prstGeom prst="rect">
+                          <a:avLst/>
+                        </a:prstGeom>
+                        <a:noFill/>
+                        <a:ln>
+                          <a:noFill/>
+                        </a:ln>
+                        <a:extLst>
+                          <a:ext uri="{909E8E84-426E-40DD-AFC4-6F175D3DCCD1}">
+                            <a14:hiddenFill xmlns:a14="http://schemas.microsoft.com/office/drawing/2010/main">
+                              <a:solidFill>
+                                <a:srgbClr val="FFFFFF"/>
+                              </a:solidFill>
+                            </a14:hiddenFill>
+                          </a:ext>
+                          <a:ext uri="{91240B29-F687-4F45-9708-019B960494DF}">
+                            <a14:hiddenLine xmlns:a14="http://schemas.microsoft.com/office/drawing/2010/main" w="9525">
+                              <a:solidFill>
+                                <a:srgbClr val="000000"/>
+                              </a:solidFill>
+                              <a:miter lim="800000"/>
+                              <a:headEnd/>
+                              <a:tailEnd/>
+                            </a14:hiddenLine>
+                          </a:ext>
+                        </a:extLst>
+                      </wps:spPr>
+                      <wps:bodyPr rot="0" vert="horz" wrap="square" lIns="91440" tIns="45720" rIns="91440" bIns="45720" anchor="t" anchorCtr="0" upright="1">
+                        <a:noAutofit/>
+                      </wps:bodyPr>
+                    </wps:wsp>
+                  </a:graphicData>
+                </a:graphic>
+              </wp:inline>
+            </w:drawing>
+          </mc:Choice>
+          <mc:Fallback>
+            <w:pict>
+              <v:rect w14:anchorId="4E6940B9" id="Rectangle 3" o:spid="_x0000_s1026" style="width:24.3pt;height:24.3pt;visibility:visible;mso-wrap-style:square;mso-left-percent:-10001;mso-top-percent:-10001;mso-position-horizontal:absolute;mso-position-horizontal-relative:char;mso-position-vertical:absolute;mso-position-vertical-relative:line;mso-left-percent:-10001;mso-top-percent:-10001;v-text-anchor:top" o:gfxdata="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" filled="f" stroked="f">
+                <o:lock v:ext="edit" aspectratio="t"/>
+                <w10:anchorlock/>
+              </v:rect>
+            </w:pict>
+          </mc:Fallback>
+        </mc:AlternateContent>
+      </w:r>
+      <w:r>
+        <w:rPr>
+          <w:noProof/>
+        </w:rPr>
+        <w:drawing>
+          <wp:inline distT="0" distB="0" distL="0" distR="0" wp14:anchorId="47037F29" wp14:editId="347EB6D8">
+            <wp:extent cx="5400040" cy="3343275"/>
+            <wp:effectExtent l="0" t="0" r="0" b="9525"/>
+            <wp:docPr id="4" name="Picture 4"/>
+            <wp:cNvGraphicFramePr>
+              <a:graphicFrameLocks xmlns:a="http://schemas.openxmlformats.org/drawingml/2006/main" noChangeAspect="1"/>
+            </wp:cNvGraphicFramePr>
+            <a:graphic xmlns:a="http://schemas.openxmlformats.org/drawingml/2006/main">
+              <a:graphicData uri="http://schemas.openxmlformats.org/drawingml/2006/picture">
+                <pic:pic xmlns:pic="http://schemas.openxmlformats.org/drawingml/2006/picture">
+                  <pic:nvPicPr>
+                    <pic:cNvPr id="0" name="Picture 5"/>
+                    <pic:cNvPicPr>
+                      <a:picLocks noChangeAspect="1" noChangeArrowheads="1"/>
+                    </pic:cNvPicPr>
+                  </pic:nvPicPr>
+                  <pic:blipFill>
+                    <a:blip r:embed="rId14">
+                      <a:extLst>
+                        <a:ext uri="{28A0092B-C50C-407E-A947-70E740481C1C}">
+                          <a14:useLocalDpi xmlns:a14="http://schemas.microsoft.com/office/drawing/2010/main" val="0"/>
+                        </a:ext>
+                      </a:extLst>
+                    </a:blip>
+                    <a:srcRect/>
+                    <a:stretch>
+                      <a:fillRect/>
+                    </a:stretch>
+                  </pic:blipFill>
+                  <pic:spPr bwMode="auto">
+                    <a:xfrm>
+                      <a:off x="0" y="0"/>
+                      <a:ext cx="5400040" cy="3343275"/>
+                    </a:xfrm>
+                    <a:prstGeom prst="rect">
+                      <a:avLst/>
+                    </a:prstGeom>
+                    <a:noFill/>
+                    <a:ln>
+                      <a:noFill/>
+                    </a:ln>
+                  </pic:spPr>
+                </pic:pic>
+              </a:graphicData>
+            </a:graphic>
+          </wp:inline>
+        </w:drawing>
+      </w:r>
+    </w:p>
+    <w:p>
+      <w:pPr>
+        <w:rPr>
           <w:b/>
           <w:bCs/>
           <w:sz w:val="32"/>
           <w:szCs w:val="32"/>
         </w:rPr>
-        <w:t>Recursos de la GCS.</w:t>
-      </w:r>
-    </w:p>
-    <w:p>
-      <w:pPr>
-        <w:rPr>
-          <w:b/>
-          <w:bCs/>
-          <w:sz w:val="24"/>
-          <w:szCs w:val="24"/>
-        </w:rPr>
-      </w:pPr>
-      <w:r>
-        <w:rPr>
-          <w:b/>
-          <w:bCs/>
-          <w:sz w:val="24"/>
-          <w:szCs w:val="24"/>
-        </w:rPr>
-        <w:t>-</w:t>
-      </w:r>
-      <w:r>
-        <w:rPr>
-          <w:b/>
-          <w:bCs/>
-          <w:sz w:val="24"/>
-          <w:szCs w:val="24"/>
-        </w:rPr>
-        <w:t>Hardware</w:t>
-      </w:r>
-    </w:p>
-    <w:p>
-      <w:pPr>
-        <w:rPr>
-          <w:sz w:val="24"/>
-          <w:szCs w:val="24"/>
-        </w:rPr>
-      </w:pPr>
-      <w:proofErr w:type="spellStart"/>
-      <w:r>
-        <w:rPr>
-          <w:sz w:val="24"/>
-          <w:szCs w:val="24"/>
-        </w:rPr>
-        <w:t>Portatil</w:t>
-      </w:r>
-      <w:proofErr w:type="spellEnd"/>
-      <w:r>
-        <w:rPr>
-          <w:sz w:val="24"/>
-          <w:szCs w:val="24"/>
-        </w:rPr>
-        <w:t xml:space="preserve"> </w:t>
-      </w:r>
-      <w:r>
-        <w:rPr>
-          <w:sz w:val="24"/>
-          <w:szCs w:val="24"/>
-        </w:rPr>
-        <w:t>HP</w:t>
-      </w:r>
-      <w:r>
-        <w:rPr>
-          <w:sz w:val="24"/>
-          <w:szCs w:val="24"/>
-        </w:rPr>
-        <w:t>:</w:t>
-      </w:r>
-    </w:p>
-    <w:p>
-      <w:pPr>
-        <w:rPr>
-          <w:b/>
-          <w:bCs/>
-          <w:sz w:val="24"/>
-          <w:szCs w:val="24"/>
-        </w:rPr>
-      </w:pPr>
-      <w:r>
-        <w:rPr>
-          <w:b/>
-          <w:bCs/>
-          <w:sz w:val="24"/>
-          <w:szCs w:val="24"/>
-        </w:rPr>
-        <w:t>-</w:t>
-      </w:r>
-      <w:r>
-        <w:rPr>
-          <w:b/>
-          <w:bCs/>
-          <w:sz w:val="24"/>
-          <w:szCs w:val="24"/>
-        </w:rPr>
-        <w:t>Software</w:t>
-      </w:r>
-    </w:p>
-    <w:p>
-      <w:pPr>
-        <w:rPr>
-          <w:sz w:val="24"/>
-          <w:szCs w:val="24"/>
-        </w:rPr>
-      </w:pPr>
-      <w:r>
-        <w:rPr>
-          <w:sz w:val="24"/>
-          <w:szCs w:val="24"/>
-        </w:rPr>
-        <w:t>Aula Virtual URJC:</w:t>
-      </w:r>
-    </w:p>
-    <w:p>
-      <w:pPr>
-        <w:rPr>
-          <w:sz w:val="24"/>
-          <w:szCs w:val="24"/>
-          <w:lang w:val="en-US"/>
-        </w:rPr>
-      </w:pPr>
-      <w:r>
-        <w:rPr>
-          <w:sz w:val="24"/>
-          <w:szCs w:val="24"/>
-          <w:lang w:val="en-US"/>
-        </w:rPr>
-        <w:t>Eclipse IDE for Enterprise Java Developers - 2019-12</w:t>
-      </w:r>
-      <w:r>
-        <w:rPr>
-          <w:sz w:val="24"/>
-          <w:szCs w:val="24"/>
-          <w:lang w:val="en-US"/>
-        </w:rPr>
-        <w:t>:</w:t>
-      </w:r>
-    </w:p>
-    <w:p>
-      <w:pPr>
-        <w:rPr>
-          <w:sz w:val="24"/>
-          <w:szCs w:val="24"/>
-        </w:rPr>
-      </w:pPr>
-      <w:proofErr w:type="spellStart"/>
-      <w:r>
-        <w:rPr>
-          <w:sz w:val="24"/>
-          <w:szCs w:val="24"/>
-        </w:rPr>
-        <w:t>LonelyScreen</w:t>
-      </w:r>
-      <w:proofErr w:type="spellEnd"/>
-      <w:r>
-        <w:rPr>
-          <w:sz w:val="24"/>
-          <w:szCs w:val="24"/>
-        </w:rPr>
-        <w:t xml:space="preserve"> </w:t>
-      </w:r>
-      <w:proofErr w:type="spellStart"/>
-      <w:r>
-        <w:rPr>
-          <w:sz w:val="24"/>
-          <w:szCs w:val="24"/>
-        </w:rPr>
-        <w:t>Airplay</w:t>
-      </w:r>
-      <w:proofErr w:type="spellEnd"/>
-      <w:r>
-        <w:rPr>
-          <w:sz w:val="24"/>
-          <w:szCs w:val="24"/>
-        </w:rPr>
-        <w:t xml:space="preserve"> </w:t>
-      </w:r>
-      <w:proofErr w:type="spellStart"/>
-      <w:r>
-        <w:rPr>
-          <w:sz w:val="24"/>
-          <w:szCs w:val="24"/>
-        </w:rPr>
-        <w:t>Reciever</w:t>
-      </w:r>
-      <w:proofErr w:type="spellEnd"/>
-      <w:r>
-        <w:rPr>
-          <w:sz w:val="24"/>
-          <w:szCs w:val="24"/>
-        </w:rPr>
-        <w:t>:</w:t>
-      </w:r>
-    </w:p>
-    <w:p>
-      <w:pPr>
-        <w:rPr>
-          <w:sz w:val="24"/>
-          <w:szCs w:val="24"/>
-        </w:rPr>
-      </w:pPr>
-      <w:proofErr w:type="spellStart"/>
-      <w:r>
-        <w:rPr>
-          <w:sz w:val="24"/>
-          <w:szCs w:val="24"/>
-        </w:rPr>
-        <w:t>Star</w:t>
-      </w:r>
-      <w:proofErr w:type="spellEnd"/>
-      <w:r>
-        <w:rPr>
-          <w:sz w:val="24"/>
-          <w:szCs w:val="24"/>
-        </w:rPr>
-        <w:t xml:space="preserve"> UML:</w:t>
-      </w:r>
-    </w:p>
-    <w:p>
-      <w:pPr>
-        <w:rPr>
-          <w:sz w:val="24"/>
-          <w:szCs w:val="24"/>
-        </w:rPr>
-      </w:pPr>
-      <w:r>
-        <w:rPr>
-          <w:sz w:val="24"/>
-          <w:szCs w:val="24"/>
-        </w:rPr>
-        <w:t>Discord.gg:</w:t>
-      </w:r>
-    </w:p>
-    <w:p>
-      <w:pPr>
-        <w:rPr>
-          <w:sz w:val="24"/>
-          <w:szCs w:val="24"/>
-        </w:rPr>
-      </w:pPr>
-      <w:r>
-        <w:rPr>
-          <w:sz w:val="24"/>
-          <w:szCs w:val="24"/>
-        </w:rPr>
-        <w:t>Microsoft Project 2016:</w:t>
-      </w:r>
-    </w:p>
-    <w:p>
-      <w:pPr>
-        <w:rPr>
-          <w:sz w:val="24"/>
-          <w:szCs w:val="24"/>
-        </w:rPr>
-      </w:pPr>
-      <w:r>
-        <w:rPr>
-          <w:sz w:val="24"/>
-          <w:szCs w:val="24"/>
-        </w:rPr>
-        <w:t>Git:</w:t>
-      </w:r>
-    </w:p>
-    <w:p>
-      <w:pPr>
-        <w:rPr>
-          <w:sz w:val="24"/>
-          <w:szCs w:val="24"/>
-        </w:rPr>
-      </w:pPr>
-      <w:r>
-        <w:rPr>
-          <w:sz w:val="24"/>
-          <w:szCs w:val="24"/>
-        </w:rPr>
-        <w:t>Microsoft Word 2016:</w:t>
-      </w:r>
-    </w:p>
-    <w:p>
-      <w:pPr>
-        <w:rPr>
-          <w:sz w:val="24"/>
-          <w:szCs w:val="24"/>
-        </w:rPr>
-      </w:pPr>
-      <w:r>
-        <w:rPr>
-          <w:sz w:val="24"/>
-          <w:szCs w:val="24"/>
-        </w:rPr>
-        <w:t xml:space="preserve">Microsoft </w:t>
-      </w:r>
-      <w:proofErr w:type="spellStart"/>
-      <w:r>
-        <w:rPr>
-          <w:sz w:val="24"/>
-          <w:szCs w:val="24"/>
-        </w:rPr>
-        <w:t>Teams</w:t>
-      </w:r>
-      <w:proofErr w:type="spellEnd"/>
-      <w:r>
-        <w:rPr>
-          <w:sz w:val="24"/>
-          <w:szCs w:val="24"/>
-        </w:rPr>
-        <w:t>:</w:t>
-      </w:r>
-    </w:p>
-    <w:p>
-      <w:pPr>
-        <w:rPr>
-          <w:b/>
-          <w:bCs/>
-          <w:sz w:val="24"/>
-          <w:szCs w:val="24"/>
-        </w:rPr>
-      </w:pPr>
-      <w:r>
-        <w:rPr>
-          <w:b/>
-          <w:bCs/>
-          <w:sz w:val="24"/>
-          <w:szCs w:val="24"/>
-        </w:rPr>
-        <w:lastRenderedPageBreak/>
-        <w:t>-</w:t>
-      </w:r>
-      <w:r>
-        <w:rPr>
-          <w:b/>
-          <w:bCs/>
-          <w:sz w:val="24"/>
-          <w:szCs w:val="24"/>
-        </w:rPr>
-        <w:t>Personal</w:t>
-      </w:r>
-    </w:p>
-    <w:p>
-      <w:pPr>
-        <w:rPr>
-          <w:sz w:val="24"/>
-          <w:szCs w:val="24"/>
-        </w:rPr>
-      </w:pPr>
-      <w:r>
-        <w:rPr>
-          <w:sz w:val="24"/>
-          <w:szCs w:val="24"/>
-        </w:rPr>
-        <w:t>Javier Montes Hermosilla</w:t>
-      </w:r>
-    </w:p>
-    <w:p>
-      <w:pPr>
-        <w:rPr>
-          <w:sz w:val="24"/>
-          <w:szCs w:val="24"/>
-        </w:rPr>
-      </w:pPr>
-      <w:r>
-        <w:rPr>
-          <w:sz w:val="24"/>
-          <w:szCs w:val="24"/>
-        </w:rPr>
-        <w:t>Daniel Rodr</w:t>
-      </w:r>
-      <w:r>
-        <w:rPr>
-          <w:sz w:val="24"/>
-          <w:szCs w:val="24"/>
-        </w:rPr>
-        <w:t>í</w:t>
-      </w:r>
-      <w:r>
-        <w:rPr>
-          <w:sz w:val="24"/>
-          <w:szCs w:val="24"/>
-        </w:rPr>
-        <w:t>guez Borreguero</w:t>
-      </w:r>
-    </w:p>
-    <w:p>
-      <w:pPr>
-        <w:rPr>
-          <w:sz w:val="24"/>
-          <w:szCs w:val="24"/>
-        </w:rPr>
-      </w:pPr>
-      <w:r>
-        <w:rPr>
-          <w:sz w:val="24"/>
-          <w:szCs w:val="24"/>
-        </w:rPr>
-        <w:t>Celia Rodríguez Mata</w:t>
-      </w:r>
-    </w:p>
-    <w:p>
-      <w:pPr>
-        <w:rPr>
-          <w:sz w:val="24"/>
-          <w:szCs w:val="24"/>
-        </w:rPr>
-      </w:pPr>
-      <w:r>
-        <w:rPr>
-          <w:sz w:val="24"/>
-          <w:szCs w:val="24"/>
-        </w:rPr>
-        <w:t>Alberto Millán Roldán Sierra.</w:t>
-      </w:r>
-    </w:p>
-    <w:p>
-      <w:pPr>
-        <w:rPr>
-          <w:b/>
-          <w:bCs/>
-          <w:sz w:val="24"/>
-          <w:szCs w:val="24"/>
-        </w:rPr>
-      </w:pPr>
-      <w:r>
-        <w:rPr>
-          <w:b/>
-          <w:bCs/>
-          <w:sz w:val="24"/>
-          <w:szCs w:val="24"/>
-        </w:rPr>
-        <w:t>-</w:t>
-      </w:r>
-      <w:r>
-        <w:rPr>
-          <w:b/>
-          <w:bCs/>
-          <w:sz w:val="24"/>
-          <w:szCs w:val="24"/>
-        </w:rPr>
-        <w:t>Entrenamiento necesario</w:t>
-      </w:r>
-    </w:p>
-    <w:p>
-      <w:pPr>
-        <w:rPr>
-          <w:sz w:val="24"/>
-          <w:szCs w:val="24"/>
-        </w:rPr>
-      </w:pPr>
-      <w:r>
-        <w:rPr>
-          <w:sz w:val="24"/>
-          <w:szCs w:val="24"/>
-        </w:rPr>
-        <w:t>Para realiza</w:t>
-      </w:r>
-      <w:r>
-        <w:rPr>
-          <w:sz w:val="24"/>
-          <w:szCs w:val="24"/>
-        </w:rPr>
-        <w:t>r las tareas propias de GCS y</w:t>
-      </w:r>
-      <w:r>
-        <w:rPr>
-          <w:sz w:val="24"/>
-          <w:szCs w:val="24"/>
-        </w:rPr>
-        <w:t xml:space="preserve"> la gestión del proyecto es necesario la lectura y el estudio de los contenidos de la asignatura</w:t>
-      </w:r>
-      <w:r>
-        <w:rPr>
-          <w:sz w:val="24"/>
-          <w:szCs w:val="24"/>
-        </w:rPr>
-        <w:t>.</w:t>
-      </w:r>
-    </w:p>
-    <w:p>
-      <w:pPr>
-        <w:rPr>
-          <w:b/>
-          <w:bCs/>
-          <w:sz w:val="24"/>
-          <w:szCs w:val="24"/>
-        </w:rPr>
-      </w:pPr>
-    </w:p>
-    <w:p>
-      <w:pPr>
-        <w:rPr>
-          <w:b/>
-          <w:bCs/>
-          <w:sz w:val="24"/>
-          <w:szCs w:val="24"/>
-        </w:rPr>
-      </w:pPr>
-    </w:p>
-    <w:p>
-      <w:pPr>
-        <w:rPr>
-          <w:sz w:val="24"/>
-          <w:szCs w:val="24"/>
-        </w:rPr>
       </w:pPr>
     </w:p>
     <w:p>
@@ -3136,6 +3976,725 @@
           <w:sz w:val="32"/>
           <w:szCs w:val="32"/>
         </w:rPr>
+        <w:t>Recursos de la GCS.</w:t>
+      </w:r>
+    </w:p>
+    <w:p>
+      <w:pPr>
+        <w:rPr>
+          <w:b/>
+          <w:bCs/>
+          <w:sz w:val="24"/>
+          <w:szCs w:val="24"/>
+          <w:lang w:val="en-US"/>
+        </w:rPr>
+      </w:pPr>
+      <w:r>
+        <w:rPr>
+          <w:b/>
+          <w:bCs/>
+          <w:sz w:val="24"/>
+          <w:szCs w:val="24"/>
+          <w:lang w:val="en-US"/>
+        </w:rPr>
+        <w:t>-Hardware</w:t>
+      </w:r>
+    </w:p>
+    <w:p>
+      <w:pPr>
+        <w:jc w:val="both"/>
+        <w:rPr>
+          <w:sz w:val="24"/>
+          <w:szCs w:val="24"/>
+        </w:rPr>
+      </w:pPr>
+      <w:r>
+        <w:rPr>
+          <w:sz w:val="24"/>
+          <w:szCs w:val="24"/>
+        </w:rPr>
+        <w:t>Ordenador portátil:</w:t>
+      </w:r>
+      <w:r>
+        <w:rPr>
+          <w:sz w:val="24"/>
+          <w:szCs w:val="24"/>
+        </w:rPr>
+        <w:t xml:space="preserve"> H</w:t>
+      </w:r>
+      <w:r>
+        <w:rPr>
+          <w:sz w:val="24"/>
+          <w:szCs w:val="24"/>
+        </w:rPr>
+        <w:t xml:space="preserve">P </w:t>
+      </w:r>
+      <w:proofErr w:type="spellStart"/>
+      <w:r>
+        <w:rPr>
+          <w:sz w:val="24"/>
+          <w:szCs w:val="24"/>
+        </w:rPr>
+        <w:t>ProBook</w:t>
+      </w:r>
+      <w:proofErr w:type="spellEnd"/>
+      <w:r>
+        <w:rPr>
+          <w:sz w:val="24"/>
+          <w:szCs w:val="24"/>
+        </w:rPr>
+        <w:t xml:space="preserve"> 640</w:t>
+      </w:r>
+      <w:r>
+        <w:rPr>
+          <w:sz w:val="24"/>
+          <w:szCs w:val="24"/>
+        </w:rPr>
+        <w:t xml:space="preserve"> G1</w:t>
+      </w:r>
+      <w:r>
+        <w:rPr>
+          <w:sz w:val="24"/>
+          <w:szCs w:val="24"/>
+        </w:rPr>
+        <w:t>.</w:t>
+      </w:r>
+    </w:p>
+    <w:p>
+      <w:pPr>
+        <w:jc w:val="both"/>
+        <w:rPr>
+          <w:sz w:val="24"/>
+          <w:szCs w:val="24"/>
+        </w:rPr>
+      </w:pPr>
+      <w:r>
+        <w:rPr>
+          <w:sz w:val="24"/>
+          <w:szCs w:val="24"/>
+        </w:rPr>
+        <w:t>Ordenador portátil:</w:t>
+      </w:r>
+      <w:r>
+        <w:rPr>
+          <w:sz w:val="24"/>
+          <w:szCs w:val="24"/>
+        </w:rPr>
+        <w:t xml:space="preserve"> MacBook </w:t>
+      </w:r>
+      <w:proofErr w:type="gramStart"/>
+      <w:r>
+        <w:rPr>
+          <w:sz w:val="24"/>
+          <w:szCs w:val="24"/>
+        </w:rPr>
+        <w:t>Pro 201</w:t>
+      </w:r>
+      <w:r>
+        <w:rPr>
+          <w:sz w:val="24"/>
+          <w:szCs w:val="24"/>
+        </w:rPr>
+        <w:t>1</w:t>
+      </w:r>
+      <w:proofErr w:type="gramEnd"/>
+      <w:r>
+        <w:rPr>
+          <w:sz w:val="24"/>
+          <w:szCs w:val="24"/>
+        </w:rPr>
+        <w:t>.</w:t>
+      </w:r>
+    </w:p>
+    <w:p>
+      <w:pPr>
+        <w:jc w:val="both"/>
+        <w:rPr>
+          <w:b/>
+          <w:bCs/>
+          <w:sz w:val="24"/>
+          <w:szCs w:val="24"/>
+          <w:lang w:val="en-US"/>
+        </w:rPr>
+      </w:pPr>
+      <w:r>
+        <w:rPr>
+          <w:b/>
+          <w:bCs/>
+          <w:sz w:val="24"/>
+          <w:szCs w:val="24"/>
+          <w:lang w:val="en-US"/>
+        </w:rPr>
+        <w:t>-Software</w:t>
+      </w:r>
+    </w:p>
+    <w:p>
+      <w:pPr>
+        <w:jc w:val="both"/>
+        <w:rPr>
+          <w:sz w:val="24"/>
+          <w:szCs w:val="24"/>
+        </w:rPr>
+      </w:pPr>
+      <w:r>
+        <w:rPr>
+          <w:sz w:val="24"/>
+          <w:szCs w:val="24"/>
+        </w:rPr>
+        <w:t>Aula Virtual URJC:</w:t>
+      </w:r>
+      <w:r>
+        <w:rPr>
+          <w:sz w:val="24"/>
+          <w:szCs w:val="24"/>
+        </w:rPr>
+        <w:t xml:space="preserve"> Plataforma a</w:t>
+      </w:r>
+      <w:r>
+        <w:rPr>
+          <w:sz w:val="24"/>
+          <w:szCs w:val="24"/>
+        </w:rPr>
+        <w:t>ccedida a través de Google Chrome.</w:t>
+      </w:r>
+    </w:p>
+    <w:p>
+      <w:pPr>
+        <w:jc w:val="both"/>
+        <w:rPr>
+          <w:sz w:val="24"/>
+          <w:szCs w:val="24"/>
+          <w:lang w:val="en-US"/>
+        </w:rPr>
+      </w:pPr>
+      <w:r>
+        <w:rPr>
+          <w:sz w:val="24"/>
+          <w:szCs w:val="24"/>
+          <w:lang w:val="en-US"/>
+        </w:rPr>
+        <w:t>Eclipse IDE for Enterprise Java Developers - 2019-12</w:t>
+      </w:r>
+      <w:r>
+        <w:rPr>
+          <w:sz w:val="24"/>
+          <w:szCs w:val="24"/>
+          <w:lang w:val="en-US"/>
+        </w:rPr>
+        <w:t>:</w:t>
+      </w:r>
+      <w:r>
+        <w:rPr>
+          <w:sz w:val="24"/>
+          <w:szCs w:val="24"/>
+          <w:lang w:val="en-US"/>
+        </w:rPr>
+        <w:t xml:space="preserve"> </w:t>
+      </w:r>
+      <w:r>
+        <w:rPr>
+          <w:sz w:val="24"/>
+          <w:szCs w:val="24"/>
+          <w:lang w:val="en-US"/>
+        </w:rPr>
+        <w:t xml:space="preserve">Version </w:t>
+      </w:r>
+      <w:r>
+        <w:rPr>
+          <w:sz w:val="24"/>
+          <w:szCs w:val="24"/>
+          <w:lang w:val="en-US"/>
+        </w:rPr>
+        <w:t>2019-12 (4.14.0)</w:t>
+      </w:r>
+    </w:p>
+    <w:p>
+      <w:pPr>
+        <w:jc w:val="both"/>
+        <w:rPr>
+          <w:sz w:val="24"/>
+          <w:szCs w:val="24"/>
+        </w:rPr>
+      </w:pPr>
+      <w:proofErr w:type="spellStart"/>
+      <w:r>
+        <w:rPr>
+          <w:sz w:val="24"/>
+          <w:szCs w:val="24"/>
+        </w:rPr>
+        <w:t>LonelyScreen</w:t>
+      </w:r>
+      <w:proofErr w:type="spellEnd"/>
+      <w:r>
+        <w:rPr>
+          <w:sz w:val="24"/>
+          <w:szCs w:val="24"/>
+        </w:rPr>
+        <w:t xml:space="preserve"> </w:t>
+      </w:r>
+      <w:proofErr w:type="spellStart"/>
+      <w:r>
+        <w:rPr>
+          <w:sz w:val="24"/>
+          <w:szCs w:val="24"/>
+        </w:rPr>
+        <w:t>Airplay</w:t>
+      </w:r>
+      <w:proofErr w:type="spellEnd"/>
+      <w:r>
+        <w:rPr>
+          <w:sz w:val="24"/>
+          <w:szCs w:val="24"/>
+        </w:rPr>
+        <w:t xml:space="preserve"> </w:t>
+      </w:r>
+      <w:proofErr w:type="spellStart"/>
+      <w:r>
+        <w:rPr>
+          <w:sz w:val="24"/>
+          <w:szCs w:val="24"/>
+        </w:rPr>
+        <w:t>Reciever</w:t>
+      </w:r>
+      <w:proofErr w:type="spellEnd"/>
+      <w:r>
+        <w:rPr>
+          <w:sz w:val="24"/>
+          <w:szCs w:val="24"/>
+        </w:rPr>
+        <w:t>:</w:t>
+      </w:r>
+      <w:r>
+        <w:rPr>
+          <w:sz w:val="24"/>
+          <w:szCs w:val="24"/>
+        </w:rPr>
+        <w:t xml:space="preserve"> Software para duplicación de</w:t>
+      </w:r>
+      <w:r>
+        <w:rPr>
+          <w:sz w:val="24"/>
+          <w:szCs w:val="24"/>
+        </w:rPr>
+        <w:t xml:space="preserve"> pantalla de iPad.</w:t>
+      </w:r>
+    </w:p>
+    <w:p>
+      <w:pPr>
+        <w:jc w:val="both"/>
+        <w:rPr>
+          <w:sz w:val="24"/>
+          <w:szCs w:val="24"/>
+        </w:rPr>
+      </w:pPr>
+      <w:proofErr w:type="spellStart"/>
+      <w:r>
+        <w:rPr>
+          <w:sz w:val="24"/>
+          <w:szCs w:val="24"/>
+        </w:rPr>
+        <w:t>Star</w:t>
+      </w:r>
+      <w:proofErr w:type="spellEnd"/>
+      <w:r>
+        <w:rPr>
+          <w:sz w:val="24"/>
+          <w:szCs w:val="24"/>
+        </w:rPr>
+        <w:t xml:space="preserve"> UML:</w:t>
+      </w:r>
+      <w:r>
+        <w:rPr>
+          <w:sz w:val="24"/>
+          <w:szCs w:val="24"/>
+        </w:rPr>
+        <w:t xml:space="preserve"> Programa para re</w:t>
+      </w:r>
+      <w:r>
+        <w:rPr>
+          <w:sz w:val="24"/>
+          <w:szCs w:val="24"/>
+        </w:rPr>
+        <w:t>alizar esquemas UML.</w:t>
+      </w:r>
+    </w:p>
+    <w:p>
+      <w:pPr>
+        <w:jc w:val="both"/>
+        <w:rPr>
+          <w:sz w:val="24"/>
+          <w:szCs w:val="24"/>
+        </w:rPr>
+      </w:pPr>
+      <w:r>
+        <w:rPr>
+          <w:sz w:val="24"/>
+          <w:szCs w:val="24"/>
+        </w:rPr>
+        <w:t>Discord.gg:</w:t>
+      </w:r>
+      <w:r>
+        <w:rPr>
+          <w:sz w:val="24"/>
+          <w:szCs w:val="24"/>
+        </w:rPr>
+        <w:t xml:space="preserve"> Necesario para l</w:t>
+      </w:r>
+      <w:r>
+        <w:rPr>
+          <w:sz w:val="24"/>
+          <w:szCs w:val="24"/>
+        </w:rPr>
+        <w:t>a comunicación y puesta en común del trabajo.</w:t>
+      </w:r>
+    </w:p>
+    <w:p>
+      <w:pPr>
+        <w:jc w:val="both"/>
+        <w:rPr>
+          <w:sz w:val="24"/>
+          <w:szCs w:val="24"/>
+        </w:rPr>
+      </w:pPr>
+      <w:r>
+        <w:rPr>
+          <w:sz w:val="24"/>
+          <w:szCs w:val="24"/>
+        </w:rPr>
+        <w:t>Microsoft Project 2016:</w:t>
+      </w:r>
+      <w:r>
+        <w:rPr>
+          <w:sz w:val="24"/>
+          <w:szCs w:val="24"/>
+        </w:rPr>
+        <w:t xml:space="preserve"> Herramienta que pe</w:t>
+      </w:r>
+      <w:r>
+        <w:rPr>
+          <w:sz w:val="24"/>
+          <w:szCs w:val="24"/>
+        </w:rPr>
+        <w:t xml:space="preserve">rmite </w:t>
+      </w:r>
+      <w:r>
+        <w:rPr>
+          <w:sz w:val="24"/>
+          <w:szCs w:val="24"/>
+        </w:rPr>
+        <w:t>realizar la planificación del proyecto.</w:t>
+      </w:r>
+    </w:p>
+    <w:p>
+      <w:pPr>
+        <w:jc w:val="both"/>
+        <w:rPr>
+          <w:sz w:val="24"/>
+          <w:szCs w:val="24"/>
+        </w:rPr>
+      </w:pPr>
+      <w:r>
+        <w:rPr>
+          <w:sz w:val="24"/>
+          <w:szCs w:val="24"/>
+        </w:rPr>
+        <w:t>Git:</w:t>
+      </w:r>
+      <w:r>
+        <w:rPr>
+          <w:sz w:val="24"/>
+          <w:szCs w:val="24"/>
+        </w:rPr>
+        <w:t xml:space="preserve"> Repositorio online que p</w:t>
+      </w:r>
+      <w:r>
+        <w:rPr>
+          <w:sz w:val="24"/>
+          <w:szCs w:val="24"/>
+        </w:rPr>
+        <w:t>ermite guardar los cambios y actualizar las versiones.</w:t>
+      </w:r>
+    </w:p>
+    <w:p>
+      <w:pPr>
+        <w:jc w:val="both"/>
+        <w:rPr>
+          <w:sz w:val="24"/>
+          <w:szCs w:val="24"/>
+        </w:rPr>
+      </w:pPr>
+      <w:r>
+        <w:rPr>
+          <w:sz w:val="24"/>
+          <w:szCs w:val="24"/>
+        </w:rPr>
+        <w:t>Microsoft Word 2016:</w:t>
+      </w:r>
+      <w:r>
+        <w:rPr>
+          <w:sz w:val="24"/>
+          <w:szCs w:val="24"/>
+        </w:rPr>
+        <w:t xml:space="preserve"> Para realizar l</w:t>
+      </w:r>
+      <w:r>
+        <w:rPr>
+          <w:sz w:val="24"/>
+          <w:szCs w:val="24"/>
+        </w:rPr>
+        <w:t>os documentos, licencia cedida por la URJC.</w:t>
+      </w:r>
+    </w:p>
+    <w:p>
+      <w:pPr>
+        <w:jc w:val="both"/>
+        <w:rPr>
+          <w:sz w:val="24"/>
+          <w:szCs w:val="24"/>
+        </w:rPr>
+      </w:pPr>
+      <w:r>
+        <w:rPr>
+          <w:sz w:val="24"/>
+          <w:szCs w:val="24"/>
+        </w:rPr>
+        <w:t xml:space="preserve">Microsoft </w:t>
+      </w:r>
+      <w:proofErr w:type="spellStart"/>
+      <w:r>
+        <w:rPr>
+          <w:sz w:val="24"/>
+          <w:szCs w:val="24"/>
+        </w:rPr>
+        <w:t>Teams</w:t>
+      </w:r>
+      <w:proofErr w:type="spellEnd"/>
+      <w:r>
+        <w:rPr>
+          <w:sz w:val="24"/>
+          <w:szCs w:val="24"/>
+        </w:rPr>
+        <w:t>:</w:t>
+      </w:r>
+      <w:r>
+        <w:rPr>
+          <w:sz w:val="24"/>
+          <w:szCs w:val="24"/>
+        </w:rPr>
+        <w:t xml:space="preserve"> Para la </w:t>
+      </w:r>
+      <w:proofErr w:type="spellStart"/>
+      <w:r>
+        <w:rPr>
+          <w:sz w:val="24"/>
+          <w:szCs w:val="24"/>
+        </w:rPr>
+        <w:t>realizacion</w:t>
+      </w:r>
+      <w:proofErr w:type="spellEnd"/>
+      <w:r>
+        <w:rPr>
+          <w:sz w:val="24"/>
+          <w:szCs w:val="24"/>
+        </w:rPr>
+        <w:t xml:space="preserve"> de </w:t>
+      </w:r>
+      <w:r>
+        <w:rPr>
+          <w:sz w:val="24"/>
+          <w:szCs w:val="24"/>
+        </w:rPr>
+        <w:t>tutorías debido al Covid-19. Licencia cedida por la URJC.</w:t>
+      </w:r>
+    </w:p>
+    <w:p>
+      <w:pPr>
+        <w:rPr>
+          <w:b/>
+          <w:bCs/>
+          <w:sz w:val="24"/>
+          <w:szCs w:val="24"/>
+          <w:lang w:val="en-US"/>
+        </w:rPr>
+      </w:pPr>
+      <w:r>
+        <w:rPr>
+          <w:b/>
+          <w:bCs/>
+          <w:sz w:val="24"/>
+          <w:szCs w:val="24"/>
+          <w:lang w:val="en-US"/>
+        </w:rPr>
+        <w:t>-</w:t>
+      </w:r>
+      <w:r>
+        <w:rPr>
+          <w:b/>
+          <w:bCs/>
+          <w:sz w:val="24"/>
+          <w:szCs w:val="24"/>
+          <w:lang w:val="en-US"/>
+        </w:rPr>
+        <w:t>Personal</w:t>
+      </w:r>
+    </w:p>
+    <w:p>
+      <w:pPr>
+        <w:rPr>
+          <w:sz w:val="24"/>
+          <w:szCs w:val="24"/>
+          <w:lang w:val="en-US"/>
+        </w:rPr>
+      </w:pPr>
+      <w:r>
+        <w:rPr>
+          <w:sz w:val="24"/>
+          <w:szCs w:val="24"/>
+          <w:lang w:val="en-US"/>
+        </w:rPr>
+        <w:lastRenderedPageBreak/>
+        <w:t>Javier Montes Hermosilla</w:t>
+      </w:r>
+    </w:p>
+    <w:p>
+      <w:pPr>
+        <w:rPr>
+          <w:sz w:val="24"/>
+          <w:szCs w:val="24"/>
+        </w:rPr>
+      </w:pPr>
+      <w:r>
+        <w:rPr>
+          <w:sz w:val="24"/>
+          <w:szCs w:val="24"/>
+        </w:rPr>
+        <w:t>Daniel Rodr</w:t>
+      </w:r>
+      <w:r>
+        <w:rPr>
+          <w:sz w:val="24"/>
+          <w:szCs w:val="24"/>
+        </w:rPr>
+        <w:t>í</w:t>
+      </w:r>
+      <w:r>
+        <w:rPr>
+          <w:sz w:val="24"/>
+          <w:szCs w:val="24"/>
+        </w:rPr>
+        <w:t>guez Borreguero</w:t>
+      </w:r>
+    </w:p>
+    <w:p>
+      <w:pPr>
+        <w:rPr>
+          <w:sz w:val="24"/>
+          <w:szCs w:val="24"/>
+        </w:rPr>
+      </w:pPr>
+      <w:r>
+        <w:rPr>
+          <w:sz w:val="24"/>
+          <w:szCs w:val="24"/>
+        </w:rPr>
+        <w:t>Celia Rodríguez Mata</w:t>
+      </w:r>
+    </w:p>
+    <w:p>
+      <w:pPr>
+        <w:rPr>
+          <w:sz w:val="24"/>
+          <w:szCs w:val="24"/>
+        </w:rPr>
+      </w:pPr>
+      <w:r>
+        <w:rPr>
+          <w:sz w:val="24"/>
+          <w:szCs w:val="24"/>
+        </w:rPr>
+        <w:t>Alberto Millán Roldán Sierra.</w:t>
+      </w:r>
+    </w:p>
+    <w:p>
+      <w:pPr>
+        <w:rPr>
+          <w:b/>
+          <w:bCs/>
+          <w:sz w:val="24"/>
+          <w:szCs w:val="24"/>
+        </w:rPr>
+      </w:pPr>
+      <w:r>
+        <w:rPr>
+          <w:b/>
+          <w:bCs/>
+          <w:sz w:val="24"/>
+          <w:szCs w:val="24"/>
+        </w:rPr>
+        <w:t>-</w:t>
+      </w:r>
+      <w:r>
+        <w:rPr>
+          <w:b/>
+          <w:bCs/>
+          <w:sz w:val="24"/>
+          <w:szCs w:val="24"/>
+        </w:rPr>
+        <w:t>Entrenamiento necesario</w:t>
+      </w:r>
+    </w:p>
+    <w:p>
+      <w:pPr>
+        <w:rPr>
+          <w:sz w:val="24"/>
+          <w:szCs w:val="24"/>
+        </w:rPr>
+      </w:pPr>
+      <w:r>
+        <w:rPr>
+          <w:sz w:val="24"/>
+          <w:szCs w:val="24"/>
+        </w:rPr>
+        <w:t>Para realiza</w:t>
+      </w:r>
+      <w:r>
+        <w:rPr>
+          <w:sz w:val="24"/>
+          <w:szCs w:val="24"/>
+        </w:rPr>
+        <w:t>r las tareas propias de GCS y</w:t>
+      </w:r>
+      <w:r>
+        <w:rPr>
+          <w:sz w:val="24"/>
+          <w:szCs w:val="24"/>
+        </w:rPr>
+        <w:t xml:space="preserve"> la gestión del proyecto es necesario la lectura y el estudio de los contenidos de la asignatura</w:t>
+      </w:r>
+      <w:r>
+        <w:rPr>
+          <w:sz w:val="24"/>
+          <w:szCs w:val="24"/>
+        </w:rPr>
+        <w:t>.</w:t>
+      </w:r>
+    </w:p>
+    <w:p>
+      <w:pPr>
+        <w:rPr>
+          <w:b/>
+          <w:bCs/>
+          <w:sz w:val="32"/>
+          <w:szCs w:val="32"/>
+        </w:rPr>
+      </w:pPr>
+      <w:r>
+        <w:rPr>
+          <w:b/>
+          <w:bCs/>
+          <w:sz w:val="32"/>
+          <w:szCs w:val="32"/>
+        </w:rPr>
         <w:t>Mantenimiento del plan de la GCS.</w:t>
       </w:r>
     </w:p>
@@ -3237,8 +4796,8 @@
       </w:r>
     </w:p>
     <w:sectPr>
-      <w:footerReference w:type="default" r:id="rId11"/>
-      <w:footerReference w:type="first" r:id="rId12"/>
+      <w:footerReference w:type="default" r:id="rId15"/>
+      <w:footerReference w:type="first" r:id="rId16"/>
       <w:pgSz w:w="11906" w:h="16838"/>
       <w:pgMar w:top="1417" w:right="1701" w:bottom="1417" w:left="1701" w:header="708" w:footer="708" w:gutter="0"/>
       <w:pgNumType w:start="0"/>
@@ -3404,6 +4963,127 @@
     </w:p>
   </w:footnote>
 </w:footnotes>
+</file>
+
+<file path=word/numbering.xml><?xml version="1.0" encoding="utf-8"?>
+<w:numbering xmlns:wpc="http://schemas.microsoft.com/office/word/2010/wordprocessingCanvas" xmlns:cx="http://schemas.microsoft.com/office/drawing/2014/chartex" xmlns:cx1="http://schemas.microsoft.com/office/drawing/2015/9/8/chartex" xmlns:cx2="http://schemas.microsoft.com/office/drawing/2015/10/21/chartex" xmlns:cx3="http://schemas.microsoft.com/office/drawing/2016/5/9/chartex" xmlns:cx4="http://schemas.microsoft.com/office/drawing/2016/5/10/chartex" xmlns:cx5="http://schemas.microsoft.com/office/drawing/2016/5/11/chartex" xmlns:cx6="http://schemas.microsoft.com/office/drawing/2016/5/12/chartex" xmlns:cx7="http://schemas.microsoft.com/office/drawing/2016/5/13/chartex" xmlns:cx8="http://schemas.microsoft.com/office/drawing/2016/5/14/chartex" xmlns:mc="http://schemas.openxmlformats.org/markup-compatibility/2006" xmlns:aink="http://schemas.microsoft.com/office/drawing/2016/ink" xmlns:am3d="http://schemas.microsoft.com/office/drawing/2017/model3d" xmlns:o="urn:schemas-microsoft-com:office:office" xmlns:r="http://schemas.openxmlformats.org/officeDocument/2006/relationships" xmlns:m="http://schemas.openxmlformats.org/officeDocument/2006/math" xmlns:v="urn:schemas-microsoft-com:vml" xmlns:wp14="http://schemas.microsoft.com/office/word/2010/wordprocessingDrawing" xmlns:wp="http://schemas.openxmlformats.org/drawingml/2006/wordprocessingDrawing" xmlns:w10="urn:schemas-microsoft-com:office:word" xmlns:w="http://schemas.openxmlformats.org/wordprocessingml/2006/main" xmlns:w14="http://schemas.microsoft.com/office/word/2010/wordml" xmlns:w15="http://schemas.microsoft.com/office/word/2012/wordml" xmlns:w16cex="http://schemas.microsoft.com/office/word/2018/wordml/cex" xmlns:w16cid="http://schemas.microsoft.com/office/word/2016/wordml/cid" xmlns:w16="http://schemas.microsoft.com/office/word/2018/wordml" xmlns:w16se="http://schemas.microsoft.com/office/word/2015/wordml/symex" xmlns:wpg="http://schemas.microsoft.com/office/word/2010/wordprocessingGroup" xmlns:wpi="http://schemas.microsoft.com/office/word/2010/wordprocessingInk" xmlns:wne="http://schemas.microsoft.com/office/word/2006/wordml" xmlns:wps="http://schemas.microsoft.com/office/word/2010/wordprocessingShape" mc:Ignorable="w14 w15 w16se w16cid w16 w16cex wp14">
+  <w:abstractNum w:abstractNumId="0" w15:restartNumberingAfterBreak="0">
+    <w:nsid w:val="5F8B2C59"/>
+    <w:multiLevelType w:val="hybridMultilevel"/>
+    <w:tmpl w:val="21261314"/>
+    <w:lvl w:ilvl="0" w:tplc="04090001">
+      <w:start w:val="1"/>
+      <w:numFmt w:val="bullet"/>
+      <w:lvlText w:val=""/>
+      <w:lvlJc w:val="left"/>
+      <w:pPr>
+        <w:ind w:left="720" w:hanging="360"/>
+      </w:pPr>
+      <w:rPr>
+        <w:rFonts w:ascii="Symbol" w:hAnsi="Symbol" w:cs="Symbol" w:hint="default"/>
+      </w:rPr>
+    </w:lvl>
+    <w:lvl w:ilvl="1" w:tplc="04090003" w:tentative="1">
+      <w:start w:val="1"/>
+      <w:numFmt w:val="bullet"/>
+      <w:lvlText w:val="o"/>
+      <w:lvlJc w:val="left"/>
+      <w:pPr>
+        <w:ind w:left="1440" w:hanging="360"/>
+      </w:pPr>
+      <w:rPr>
+        <w:rFonts w:ascii="Courier New" w:hAnsi="Courier New" w:cs="Courier New" w:hint="default"/>
+      </w:rPr>
+    </w:lvl>
+    <w:lvl w:ilvl="2" w:tplc="04090005" w:tentative="1">
+      <w:start w:val="1"/>
+      <w:numFmt w:val="bullet"/>
+      <w:lvlText w:val=""/>
+      <w:lvlJc w:val="left"/>
+      <w:pPr>
+        <w:ind w:left="2160" w:hanging="360"/>
+      </w:pPr>
+      <w:rPr>
+        <w:rFonts w:ascii="Wingdings" w:hAnsi="Wingdings" w:cs="Wingdings" w:hint="default"/>
+      </w:rPr>
+    </w:lvl>
+    <w:lvl w:ilvl="3" w:tplc="04090001" w:tentative="1">
+      <w:start w:val="1"/>
+      <w:numFmt w:val="bullet"/>
+      <w:lvlText w:val=""/>
+      <w:lvlJc w:val="left"/>
+      <w:pPr>
+        <w:ind w:left="2880" w:hanging="360"/>
+      </w:pPr>
+      <w:rPr>
+        <w:rFonts w:ascii="Symbol" w:hAnsi="Symbol" w:cs="Symbol" w:hint="default"/>
+      </w:rPr>
+    </w:lvl>
+    <w:lvl w:ilvl="4" w:tplc="04090003" w:tentative="1">
+      <w:start w:val="1"/>
+      <w:numFmt w:val="bullet"/>
+      <w:lvlText w:val="o"/>
+      <w:lvlJc w:val="left"/>
+      <w:pPr>
+        <w:ind w:left="3600" w:hanging="360"/>
+      </w:pPr>
+      <w:rPr>
+        <w:rFonts w:ascii="Courier New" w:hAnsi="Courier New" w:cs="Courier New" w:hint="default"/>
+      </w:rPr>
+    </w:lvl>
+    <w:lvl w:ilvl="5" w:tplc="04090005" w:tentative="1">
+      <w:start w:val="1"/>
+      <w:numFmt w:val="bullet"/>
+      <w:lvlText w:val=""/>
+      <w:lvlJc w:val="left"/>
+      <w:pPr>
+        <w:ind w:left="4320" w:hanging="360"/>
+      </w:pPr>
+      <w:rPr>
+        <w:rFonts w:ascii="Wingdings" w:hAnsi="Wingdings" w:cs="Wingdings" w:hint="default"/>
+      </w:rPr>
+    </w:lvl>
+    <w:lvl w:ilvl="6" w:tplc="04090001" w:tentative="1">
+      <w:start w:val="1"/>
+      <w:numFmt w:val="bullet"/>
+      <w:lvlText w:val=""/>
+      <w:lvlJc w:val="left"/>
+      <w:pPr>
+        <w:ind w:left="5040" w:hanging="360"/>
+      </w:pPr>
+      <w:rPr>
+        <w:rFonts w:ascii="Symbol" w:hAnsi="Symbol" w:cs="Symbol" w:hint="default"/>
+      </w:rPr>
+    </w:lvl>
+    <w:lvl w:ilvl="7" w:tplc="04090003" w:tentative="1">
+      <w:start w:val="1"/>
+      <w:numFmt w:val="bullet"/>
+      <w:lvlText w:val="o"/>
+      <w:lvlJc w:val="left"/>
+      <w:pPr>
+        <w:ind w:left="5760" w:hanging="360"/>
+      </w:pPr>
+      <w:rPr>
+        <w:rFonts w:ascii="Courier New" w:hAnsi="Courier New" w:cs="Courier New" w:hint="default"/>
+      </w:rPr>
+    </w:lvl>
+    <w:lvl w:ilvl="8" w:tplc="04090005" w:tentative="1">
+      <w:start w:val="1"/>
+      <w:numFmt w:val="bullet"/>
+      <w:lvlText w:val=""/>
+      <w:lvlJc w:val="left"/>
+      <w:pPr>
+        <w:ind w:left="6480" w:hanging="360"/>
+      </w:pPr>
+      <w:rPr>
+        <w:rFonts w:ascii="Wingdings" w:hAnsi="Wingdings" w:cs="Wingdings" w:hint="default"/>
+      </w:rPr>
+    </w:lvl>
+  </w:abstractNum>
+  <w:num w:numId="1">
+    <w:abstractNumId w:val="0"/>
+  </w:num>
+</w:numbering>
 </file>
 
 <file path=word/styles.xml><?xml version="1.0" encoding="utf-8"?>
@@ -3913,6 +5593,17 @@
       <w:u w:val="single"/>
     </w:rPr>
   </w:style>
+  <w:style w:type="paragraph" w:styleId="ListParagraph">
+    <w:name w:val="List Paragraph"/>
+    <w:basedOn w:val="Normal"/>
+    <w:uiPriority w:val="34"/>
+    <w:qFormat/>
+    <w:rsid w:val="00186F19"/>
+    <w:pPr>
+      <w:ind w:left="720"/>
+      <w:contextualSpacing/>
+    </w:pPr>
+  </w:style>
 </w:styles>
 </file>
 

</xml_diff>